<commit_message>
Added new state management for profile page. New states have been created for API responses using Freezed. Separate states have been defined for profile information and details. Also, new events have been added to test error scenarios and related page components have been updated.
</commit_message>
<xml_diff>
--- a/docs/bloc_documentation.docx
+++ b/docs/bloc_documentation.docx
@@ -2,7 +2,7 @@
 <file path=word/document.xml><?xml version="1.0" encoding="utf-8"?>
 <w:document xmlns:w="http://schemas.openxmlformats.org/wordprocessingml/2006/main" xmlns:m="http://schemas.openxmlformats.org/officeDocument/2006/math" xmlns:r="http://schemas.openxmlformats.org/officeDocument/2006/relationships" xmlns:o="urn:schemas-microsoft-com:office:office" xmlns:v="urn:schemas-microsoft-com:vml" xmlns:w10="urn:schemas-microsoft-com:office:word" xmlns:a="http://schemas.openxmlformats.org/drawingml/2006/main" xmlns:pic="http://schemas.openxmlformats.org/drawingml/2006/picture" xmlns:wp="http://schemas.openxmlformats.org/drawingml/2006/wordprocessingDrawing">
   <w:body>
-    <w:bookmarkStart w:id="47" w:name="flutter-bloc-dokümantasyonu"/>
+    <w:bookmarkStart w:id="61" w:name="flutter-bloc-dokümantasyonu"/>
     <w:p>
       <w:pPr>
         <w:pStyle w:val="Heading1"/>
@@ -4637,7 +4637,3636 @@
     </w:p>
     <w:bookmarkEnd w:id="45"/>
     <w:bookmarkEnd w:id="46"/>
+    <w:bookmarkStart w:id="60" w:name="profil-özelliği-geliştirmeleri"/>
+    <w:p>
+      <w:pPr>
+        <w:pStyle w:val="Heading2"/>
+      </w:pPr>
+      <w:r>
+        <w:t xml:space="preserve">6. Profil Özelliği Geliştirmeleri</w:t>
+      </w:r>
+    </w:p>
+    <w:bookmarkStart w:id="47" w:name="api-response-yapısı"/>
+    <w:p>
+      <w:pPr>
+        <w:pStyle w:val="Heading3"/>
+      </w:pPr>
+      <w:r>
+        <w:t xml:space="preserve">6.1 API Response Yapısı</w:t>
+      </w:r>
+    </w:p>
+    <w:p>
+      <w:pPr>
+        <w:pStyle w:val="SourceCode"/>
+      </w:pPr>
+      <w:r>
+        <w:rPr>
+          <w:rStyle w:val="NormalTok"/>
+        </w:rPr>
+        <w:t xml:space="preserve">@freezed</w:t>
+      </w:r>
+      <w:r>
+        <w:br/>
+      </w:r>
+      <w:r>
+        <w:rPr>
+          <w:rStyle w:val="KeywordTok"/>
+        </w:rPr>
+        <w:t xml:space="preserve">class</w:t>
+      </w:r>
+      <w:r>
+        <w:rPr>
+          <w:rStyle w:val="NormalTok"/>
+        </w:rPr>
+        <w:t xml:space="preserve"> ApiResponse</w:t>
+      </w:r>
+      <w:r>
+        <w:rPr>
+          <w:rStyle w:val="OperatorTok"/>
+        </w:rPr>
+        <w:t xml:space="preserve">&lt;</w:t>
+      </w:r>
+      <w:r>
+        <w:rPr>
+          <w:rStyle w:val="NormalTok"/>
+        </w:rPr>
+        <w:t xml:space="preserve">T</w:t>
+      </w:r>
+      <w:r>
+        <w:rPr>
+          <w:rStyle w:val="OperatorTok"/>
+        </w:rPr>
+        <w:t xml:space="preserve">&gt;</w:t>
+      </w:r>
+      <w:r>
+        <w:rPr>
+          <w:rStyle w:val="NormalTok"/>
+        </w:rPr>
+        <w:t xml:space="preserve"> </w:t>
+      </w:r>
+      <w:r>
+        <w:rPr>
+          <w:rStyle w:val="KeywordTok"/>
+        </w:rPr>
+        <w:t xml:space="preserve">with</w:t>
+      </w:r>
+      <w:r>
+        <w:rPr>
+          <w:rStyle w:val="NormalTok"/>
+        </w:rPr>
+        <w:t xml:space="preserve"> _$ApiResponse</w:t>
+      </w:r>
+      <w:r>
+        <w:rPr>
+          <w:rStyle w:val="OperatorTok"/>
+        </w:rPr>
+        <w:t xml:space="preserve">&lt;</w:t>
+      </w:r>
+      <w:r>
+        <w:rPr>
+          <w:rStyle w:val="NormalTok"/>
+        </w:rPr>
+        <w:t xml:space="preserve">T</w:t>
+      </w:r>
+      <w:r>
+        <w:rPr>
+          <w:rStyle w:val="OperatorTok"/>
+        </w:rPr>
+        <w:t xml:space="preserve">&gt;</w:t>
+      </w:r>
+      <w:r>
+        <w:rPr>
+          <w:rStyle w:val="NormalTok"/>
+        </w:rPr>
+        <w:t xml:space="preserve"> </w:t>
+      </w:r>
+      <w:r>
+        <w:rPr>
+          <w:rStyle w:val="OperatorTok"/>
+        </w:rPr>
+        <w:t xml:space="preserve">{</w:t>
+      </w:r>
+      <w:r>
+        <w:br/>
+      </w:r>
+      <w:r>
+        <w:rPr>
+          <w:rStyle w:val="NormalTok"/>
+        </w:rPr>
+        <w:t xml:space="preserve">  </w:t>
+      </w:r>
+      <w:r>
+        <w:rPr>
+          <w:rStyle w:val="AttributeTok"/>
+        </w:rPr>
+        <w:t xml:space="preserve">const</w:t>
+      </w:r>
+      <w:r>
+        <w:rPr>
+          <w:rStyle w:val="NormalTok"/>
+        </w:rPr>
+        <w:t xml:space="preserve"> </w:t>
+      </w:r>
+      <w:r>
+        <w:rPr>
+          <w:rStyle w:val="KeywordTok"/>
+        </w:rPr>
+        <w:t xml:space="preserve">factory</w:t>
+      </w:r>
+      <w:r>
+        <w:rPr>
+          <w:rStyle w:val="NormalTok"/>
+        </w:rPr>
+        <w:t xml:space="preserve"> ApiResponse</w:t>
+      </w:r>
+      <w:r>
+        <w:rPr>
+          <w:rStyle w:val="OperatorTok"/>
+        </w:rPr>
+        <w:t xml:space="preserve">.</w:t>
+      </w:r>
+      <w:r>
+        <w:rPr>
+          <w:rStyle w:val="NormalTok"/>
+        </w:rPr>
+        <w:t xml:space="preserve">success(T data) </w:t>
+      </w:r>
+      <w:r>
+        <w:rPr>
+          <w:rStyle w:val="OperatorTok"/>
+        </w:rPr>
+        <w:t xml:space="preserve">=</w:t>
+      </w:r>
+      <w:r>
+        <w:rPr>
+          <w:rStyle w:val="NormalTok"/>
+        </w:rPr>
+        <w:t xml:space="preserve"> ApiResponseSuccess</w:t>
+      </w:r>
+      <w:r>
+        <w:rPr>
+          <w:rStyle w:val="OperatorTok"/>
+        </w:rPr>
+        <w:t xml:space="preserve">&lt;</w:t>
+      </w:r>
+      <w:r>
+        <w:rPr>
+          <w:rStyle w:val="NormalTok"/>
+        </w:rPr>
+        <w:t xml:space="preserve">T</w:t>
+      </w:r>
+      <w:r>
+        <w:rPr>
+          <w:rStyle w:val="OperatorTok"/>
+        </w:rPr>
+        <w:t xml:space="preserve">&gt;</w:t>
+      </w:r>
+      <w:r>
+        <w:rPr>
+          <w:rStyle w:val="NormalTok"/>
+        </w:rPr>
+        <w:t xml:space="preserve">;</w:t>
+      </w:r>
+      <w:r>
+        <w:br/>
+      </w:r>
+      <w:r>
+        <w:rPr>
+          <w:rStyle w:val="NormalTok"/>
+        </w:rPr>
+        <w:t xml:space="preserve">  </w:t>
+      </w:r>
+      <w:r>
+        <w:rPr>
+          <w:rStyle w:val="AttributeTok"/>
+        </w:rPr>
+        <w:t xml:space="preserve">const</w:t>
+      </w:r>
+      <w:r>
+        <w:rPr>
+          <w:rStyle w:val="NormalTok"/>
+        </w:rPr>
+        <w:t xml:space="preserve"> </w:t>
+      </w:r>
+      <w:r>
+        <w:rPr>
+          <w:rStyle w:val="KeywordTok"/>
+        </w:rPr>
+        <w:t xml:space="preserve">factory</w:t>
+      </w:r>
+      <w:r>
+        <w:rPr>
+          <w:rStyle w:val="NormalTok"/>
+        </w:rPr>
+        <w:t xml:space="preserve"> ApiResponse</w:t>
+      </w:r>
+      <w:r>
+        <w:rPr>
+          <w:rStyle w:val="OperatorTok"/>
+        </w:rPr>
+        <w:t xml:space="preserve">.</w:t>
+      </w:r>
+      <w:r>
+        <w:rPr>
+          <w:rStyle w:val="NormalTok"/>
+        </w:rPr>
+        <w:t xml:space="preserve">error(</w:t>
+      </w:r>
+      <w:r>
+        <w:rPr>
+          <w:rStyle w:val="DataTypeTok"/>
+        </w:rPr>
+        <w:t xml:space="preserve">String</w:t>
+      </w:r>
+      <w:r>
+        <w:rPr>
+          <w:rStyle w:val="NormalTok"/>
+        </w:rPr>
+        <w:t xml:space="preserve"> message</w:t>
+      </w:r>
+      <w:r>
+        <w:rPr>
+          <w:rStyle w:val="OperatorTok"/>
+        </w:rPr>
+        <w:t xml:space="preserve">,</w:t>
+      </w:r>
+      <w:r>
+        <w:rPr>
+          <w:rStyle w:val="NormalTok"/>
+        </w:rPr>
+        <w:t xml:space="preserve"> </w:t>
+      </w:r>
+      <w:r>
+        <w:rPr>
+          <w:rStyle w:val="OperatorTok"/>
+        </w:rPr>
+        <w:t xml:space="preserve">{</w:t>
+      </w:r>
+      <w:r>
+        <w:rPr>
+          <w:rStyle w:val="DataTypeTok"/>
+        </w:rPr>
+        <w:t xml:space="preserve">String</w:t>
+      </w:r>
+      <w:r>
+        <w:rPr>
+          <w:rStyle w:val="OperatorTok"/>
+        </w:rPr>
+        <w:t xml:space="preserve">?</w:t>
+      </w:r>
+      <w:r>
+        <w:rPr>
+          <w:rStyle w:val="NormalTok"/>
+        </w:rPr>
+        <w:t xml:space="preserve"> type</w:t>
+      </w:r>
+      <w:r>
+        <w:rPr>
+          <w:rStyle w:val="OperatorTok"/>
+        </w:rPr>
+        <w:t xml:space="preserve">}</w:t>
+      </w:r>
+      <w:r>
+        <w:rPr>
+          <w:rStyle w:val="NormalTok"/>
+        </w:rPr>
+        <w:t xml:space="preserve">) </w:t>
+      </w:r>
+      <w:r>
+        <w:rPr>
+          <w:rStyle w:val="OperatorTok"/>
+        </w:rPr>
+        <w:t xml:space="preserve">=</w:t>
+      </w:r>
+      <w:r>
+        <w:rPr>
+          <w:rStyle w:val="NormalTok"/>
+        </w:rPr>
+        <w:t xml:space="preserve"> ApiResponseError</w:t>
+      </w:r>
+      <w:r>
+        <w:rPr>
+          <w:rStyle w:val="OperatorTok"/>
+        </w:rPr>
+        <w:t xml:space="preserve">&lt;</w:t>
+      </w:r>
+      <w:r>
+        <w:rPr>
+          <w:rStyle w:val="NormalTok"/>
+        </w:rPr>
+        <w:t xml:space="preserve">T</w:t>
+      </w:r>
+      <w:r>
+        <w:rPr>
+          <w:rStyle w:val="OperatorTok"/>
+        </w:rPr>
+        <w:t xml:space="preserve">&gt;</w:t>
+      </w:r>
+      <w:r>
+        <w:rPr>
+          <w:rStyle w:val="NormalTok"/>
+        </w:rPr>
+        <w:t xml:space="preserve">;</w:t>
+      </w:r>
+      <w:r>
+        <w:br/>
+      </w:r>
+      <w:r>
+        <w:rPr>
+          <w:rStyle w:val="NormalTok"/>
+        </w:rPr>
+        <w:t xml:space="preserve">  </w:t>
+      </w:r>
+      <w:r>
+        <w:rPr>
+          <w:rStyle w:val="AttributeTok"/>
+        </w:rPr>
+        <w:t xml:space="preserve">const</w:t>
+      </w:r>
+      <w:r>
+        <w:rPr>
+          <w:rStyle w:val="NormalTok"/>
+        </w:rPr>
+        <w:t xml:space="preserve"> </w:t>
+      </w:r>
+      <w:r>
+        <w:rPr>
+          <w:rStyle w:val="KeywordTok"/>
+        </w:rPr>
+        <w:t xml:space="preserve">factory</w:t>
+      </w:r>
+      <w:r>
+        <w:rPr>
+          <w:rStyle w:val="NormalTok"/>
+        </w:rPr>
+        <w:t xml:space="preserve"> ApiResponse</w:t>
+      </w:r>
+      <w:r>
+        <w:rPr>
+          <w:rStyle w:val="OperatorTok"/>
+        </w:rPr>
+        <w:t xml:space="preserve">.</w:t>
+      </w:r>
+      <w:r>
+        <w:rPr>
+          <w:rStyle w:val="NormalTok"/>
+        </w:rPr>
+        <w:t xml:space="preserve">noContent() </w:t>
+      </w:r>
+      <w:r>
+        <w:rPr>
+          <w:rStyle w:val="OperatorTok"/>
+        </w:rPr>
+        <w:t xml:space="preserve">=</w:t>
+      </w:r>
+      <w:r>
+        <w:rPr>
+          <w:rStyle w:val="NormalTok"/>
+        </w:rPr>
+        <w:t xml:space="preserve"> ApiResponseNoContent</w:t>
+      </w:r>
+      <w:r>
+        <w:rPr>
+          <w:rStyle w:val="OperatorTok"/>
+        </w:rPr>
+        <w:t xml:space="preserve">&lt;</w:t>
+      </w:r>
+      <w:r>
+        <w:rPr>
+          <w:rStyle w:val="NormalTok"/>
+        </w:rPr>
+        <w:t xml:space="preserve">T</w:t>
+      </w:r>
+      <w:r>
+        <w:rPr>
+          <w:rStyle w:val="OperatorTok"/>
+        </w:rPr>
+        <w:t xml:space="preserve">&gt;</w:t>
+      </w:r>
+      <w:r>
+        <w:rPr>
+          <w:rStyle w:val="NormalTok"/>
+        </w:rPr>
+        <w:t xml:space="preserve">;</w:t>
+      </w:r>
+      <w:r>
+        <w:br/>
+      </w:r>
+      <w:r>
+        <w:rPr>
+          <w:rStyle w:val="OperatorTok"/>
+        </w:rPr>
+        <w:t xml:space="preserve">}</w:t>
+      </w:r>
+    </w:p>
+    <w:p>
+      <w:pPr>
+        <w:pStyle w:val="Compact"/>
+        <w:numPr>
+          <w:ilvl w:val="0"/>
+          <w:numId w:val="1033"/>
+        </w:numPr>
+      </w:pPr>
+      <w:r>
+        <w:t xml:space="preserve">Freezed kullanarak immutable API yanıt yapısı oluşturduk</w:t>
+      </w:r>
+    </w:p>
+    <w:p>
+      <w:pPr>
+        <w:pStyle w:val="Compact"/>
+        <w:numPr>
+          <w:ilvl w:val="0"/>
+          <w:numId w:val="1033"/>
+        </w:numPr>
+      </w:pPr>
+      <w:r>
+        <w:t xml:space="preserve">Üç farklı durum tanımladık: success, error ve noContent</w:t>
+      </w:r>
+    </w:p>
+    <w:p>
+      <w:pPr>
+        <w:pStyle w:val="Compact"/>
+        <w:numPr>
+          <w:ilvl w:val="0"/>
+          <w:numId w:val="1033"/>
+        </w:numPr>
+      </w:pPr>
+      <w:r>
+        <w:t xml:space="preserve">Generic yapı sayesinde farklı veri tipleriyle kullanılabilir</w:t>
+      </w:r>
+    </w:p>
+    <w:p>
+      <w:pPr>
+        <w:pStyle w:val="Compact"/>
+        <w:numPr>
+          <w:ilvl w:val="0"/>
+          <w:numId w:val="1033"/>
+        </w:numPr>
+      </w:pPr>
+      <w:r>
+        <w:t xml:space="preserve">Pattern matching ile kolay kullanım sağlar</w:t>
+      </w:r>
+    </w:p>
+    <w:p>
+      <w:pPr>
+        <w:pStyle w:val="Compact"/>
+        <w:numPr>
+          <w:ilvl w:val="0"/>
+          <w:numId w:val="1033"/>
+        </w:numPr>
+      </w:pPr>
+      <w:r>
+        <w:t xml:space="preserve">Type-safe yapı sayesinde hata riskini azaltır</w:t>
+      </w:r>
+    </w:p>
     <w:bookmarkEnd w:id="47"/>
+    <w:bookmarkStart w:id="48" w:name="base-state-yapısı"/>
+    <w:p>
+      <w:pPr>
+        <w:pStyle w:val="Heading3"/>
+      </w:pPr>
+      <w:r>
+        <w:t xml:space="preserve">6.2 Base State Yapısı</w:t>
+      </w:r>
+    </w:p>
+    <w:p>
+      <w:pPr>
+        <w:pStyle w:val="SourceCode"/>
+      </w:pPr>
+      <w:r>
+        <w:rPr>
+          <w:rStyle w:val="KeywordTok"/>
+        </w:rPr>
+        <w:t xml:space="preserve">abstract</w:t>
+      </w:r>
+      <w:r>
+        <w:rPr>
+          <w:rStyle w:val="NormalTok"/>
+        </w:rPr>
+        <w:t xml:space="preserve"> </w:t>
+      </w:r>
+      <w:r>
+        <w:rPr>
+          <w:rStyle w:val="KeywordTok"/>
+        </w:rPr>
+        <w:t xml:space="preserve">class</w:t>
+      </w:r>
+      <w:r>
+        <w:rPr>
+          <w:rStyle w:val="NormalTok"/>
+        </w:rPr>
+        <w:t xml:space="preserve"> BaseState</w:t>
+      </w:r>
+      <w:r>
+        <w:rPr>
+          <w:rStyle w:val="OperatorTok"/>
+        </w:rPr>
+        <w:t xml:space="preserve">&lt;</w:t>
+      </w:r>
+      <w:r>
+        <w:rPr>
+          <w:rStyle w:val="NormalTok"/>
+        </w:rPr>
+        <w:t xml:space="preserve">T</w:t>
+      </w:r>
+      <w:r>
+        <w:rPr>
+          <w:rStyle w:val="OperatorTok"/>
+        </w:rPr>
+        <w:t xml:space="preserve">&gt;</w:t>
+      </w:r>
+      <w:r>
+        <w:rPr>
+          <w:rStyle w:val="NormalTok"/>
+        </w:rPr>
+        <w:t xml:space="preserve"> </w:t>
+      </w:r>
+      <w:r>
+        <w:rPr>
+          <w:rStyle w:val="KeywordTok"/>
+        </w:rPr>
+        <w:t xml:space="preserve">extends</w:t>
+      </w:r>
+      <w:r>
+        <w:rPr>
+          <w:rStyle w:val="NormalTok"/>
+        </w:rPr>
+        <w:t xml:space="preserve"> Equatable </w:t>
+      </w:r>
+      <w:r>
+        <w:rPr>
+          <w:rStyle w:val="OperatorTok"/>
+        </w:rPr>
+        <w:t xml:space="preserve">{</w:t>
+      </w:r>
+      <w:r>
+        <w:br/>
+      </w:r>
+      <w:r>
+        <w:rPr>
+          <w:rStyle w:val="NormalTok"/>
+        </w:rPr>
+        <w:t xml:space="preserve">  </w:t>
+      </w:r>
+      <w:r>
+        <w:rPr>
+          <w:rStyle w:val="AttributeTok"/>
+        </w:rPr>
+        <w:t xml:space="preserve">final</w:t>
+      </w:r>
+      <w:r>
+        <w:rPr>
+          <w:rStyle w:val="NormalTok"/>
+        </w:rPr>
+        <w:t xml:space="preserve"> T</w:t>
+      </w:r>
+      <w:r>
+        <w:rPr>
+          <w:rStyle w:val="OperatorTok"/>
+        </w:rPr>
+        <w:t xml:space="preserve">?</w:t>
+      </w:r>
+      <w:r>
+        <w:rPr>
+          <w:rStyle w:val="NormalTok"/>
+        </w:rPr>
+        <w:t xml:space="preserve"> _data;</w:t>
+      </w:r>
+      <w:r>
+        <w:br/>
+      </w:r>
+      <w:r>
+        <w:rPr>
+          <w:rStyle w:val="NormalTok"/>
+        </w:rPr>
+        <w:t xml:space="preserve">  </w:t>
+      </w:r>
+      <w:r>
+        <w:rPr>
+          <w:rStyle w:val="AttributeTok"/>
+        </w:rPr>
+        <w:t xml:space="preserve">final</w:t>
+      </w:r>
+      <w:r>
+        <w:rPr>
+          <w:rStyle w:val="NormalTok"/>
+        </w:rPr>
+        <w:t xml:space="preserve"> </w:t>
+      </w:r>
+      <w:r>
+        <w:rPr>
+          <w:rStyle w:val="DataTypeTok"/>
+        </w:rPr>
+        <w:t xml:space="preserve">String</w:t>
+      </w:r>
+      <w:r>
+        <w:rPr>
+          <w:rStyle w:val="OperatorTok"/>
+        </w:rPr>
+        <w:t xml:space="preserve">?</w:t>
+      </w:r>
+      <w:r>
+        <w:rPr>
+          <w:rStyle w:val="NormalTok"/>
+        </w:rPr>
+        <w:t xml:space="preserve"> _message;</w:t>
+      </w:r>
+      <w:r>
+        <w:br/>
+      </w:r>
+      <w:r>
+        <w:rPr>
+          <w:rStyle w:val="NormalTok"/>
+        </w:rPr>
+        <w:t xml:space="preserve">  </w:t>
+      </w:r>
+      <w:r>
+        <w:rPr>
+          <w:rStyle w:val="AttributeTok"/>
+        </w:rPr>
+        <w:t xml:space="preserve">final</w:t>
+      </w:r>
+      <w:r>
+        <w:rPr>
+          <w:rStyle w:val="NormalTok"/>
+        </w:rPr>
+        <w:t xml:space="preserve"> </w:t>
+      </w:r>
+      <w:r>
+        <w:rPr>
+          <w:rStyle w:val="DataTypeTok"/>
+        </w:rPr>
+        <w:t xml:space="preserve">bool</w:t>
+      </w:r>
+      <w:r>
+        <w:rPr>
+          <w:rStyle w:val="NormalTok"/>
+        </w:rPr>
+        <w:t xml:space="preserve"> _isLoading;</w:t>
+      </w:r>
+      <w:r>
+        <w:br/>
+      </w:r>
+      <w:r>
+        <w:br/>
+      </w:r>
+      <w:r>
+        <w:rPr>
+          <w:rStyle w:val="NormalTok"/>
+        </w:rPr>
+        <w:t xml:space="preserve">  </w:t>
+      </w:r>
+      <w:r>
+        <w:rPr>
+          <w:rStyle w:val="AttributeTok"/>
+        </w:rPr>
+        <w:t xml:space="preserve">const</w:t>
+      </w:r>
+      <w:r>
+        <w:rPr>
+          <w:rStyle w:val="NormalTok"/>
+        </w:rPr>
+        <w:t xml:space="preserve"> BaseState(</w:t>
+      </w:r>
+      <w:r>
+        <w:rPr>
+          <w:rStyle w:val="OperatorTok"/>
+        </w:rPr>
+        <w:t xml:space="preserve">{</w:t>
+      </w:r>
+      <w:r>
+        <w:br/>
+      </w:r>
+      <w:r>
+        <w:rPr>
+          <w:rStyle w:val="NormalTok"/>
+        </w:rPr>
+        <w:t xml:space="preserve">    T</w:t>
+      </w:r>
+      <w:r>
+        <w:rPr>
+          <w:rStyle w:val="OperatorTok"/>
+        </w:rPr>
+        <w:t xml:space="preserve">?</w:t>
+      </w:r>
+      <w:r>
+        <w:rPr>
+          <w:rStyle w:val="NormalTok"/>
+        </w:rPr>
+        <w:t xml:space="preserve"> data</w:t>
+      </w:r>
+      <w:r>
+        <w:rPr>
+          <w:rStyle w:val="OperatorTok"/>
+        </w:rPr>
+        <w:t xml:space="preserve">,</w:t>
+      </w:r>
+      <w:r>
+        <w:br/>
+      </w:r>
+      <w:r>
+        <w:rPr>
+          <w:rStyle w:val="NormalTok"/>
+        </w:rPr>
+        <w:t xml:space="preserve">    </w:t>
+      </w:r>
+      <w:r>
+        <w:rPr>
+          <w:rStyle w:val="DataTypeTok"/>
+        </w:rPr>
+        <w:t xml:space="preserve">String</w:t>
+      </w:r>
+      <w:r>
+        <w:rPr>
+          <w:rStyle w:val="OperatorTok"/>
+        </w:rPr>
+        <w:t xml:space="preserve">?</w:t>
+      </w:r>
+      <w:r>
+        <w:rPr>
+          <w:rStyle w:val="NormalTok"/>
+        </w:rPr>
+        <w:t xml:space="preserve"> message</w:t>
+      </w:r>
+      <w:r>
+        <w:rPr>
+          <w:rStyle w:val="OperatorTok"/>
+        </w:rPr>
+        <w:t xml:space="preserve">,</w:t>
+      </w:r>
+      <w:r>
+        <w:br/>
+      </w:r>
+      <w:r>
+        <w:rPr>
+          <w:rStyle w:val="NormalTok"/>
+        </w:rPr>
+        <w:t xml:space="preserve">    </w:t>
+      </w:r>
+      <w:r>
+        <w:rPr>
+          <w:rStyle w:val="DataTypeTok"/>
+        </w:rPr>
+        <w:t xml:space="preserve">bool</w:t>
+      </w:r>
+      <w:r>
+        <w:rPr>
+          <w:rStyle w:val="NormalTok"/>
+        </w:rPr>
+        <w:t xml:space="preserve"> isLoading </w:t>
+      </w:r>
+      <w:r>
+        <w:rPr>
+          <w:rStyle w:val="OperatorTok"/>
+        </w:rPr>
+        <w:t xml:space="preserve">=</w:t>
+      </w:r>
+      <w:r>
+        <w:rPr>
+          <w:rStyle w:val="NormalTok"/>
+        </w:rPr>
+        <w:t xml:space="preserve"> </w:t>
+      </w:r>
+      <w:r>
+        <w:rPr>
+          <w:rStyle w:val="ConstantTok"/>
+        </w:rPr>
+        <w:t xml:space="preserve">false</w:t>
+      </w:r>
+      <w:r>
+        <w:rPr>
+          <w:rStyle w:val="OperatorTok"/>
+        </w:rPr>
+        <w:t xml:space="preserve">,</w:t>
+      </w:r>
+      <w:r>
+        <w:br/>
+      </w:r>
+      <w:r>
+        <w:rPr>
+          <w:rStyle w:val="NormalTok"/>
+        </w:rPr>
+        <w:t xml:space="preserve">  </w:t>
+      </w:r>
+      <w:r>
+        <w:rPr>
+          <w:rStyle w:val="OperatorTok"/>
+        </w:rPr>
+        <w:t xml:space="preserve">}</w:t>
+      </w:r>
+      <w:r>
+        <w:rPr>
+          <w:rStyle w:val="NormalTok"/>
+        </w:rPr>
+        <w:t xml:space="preserve">);</w:t>
+      </w:r>
+      <w:r>
+        <w:br/>
+      </w:r>
+      <w:r>
+        <w:rPr>
+          <w:rStyle w:val="OperatorTok"/>
+        </w:rPr>
+        <w:t xml:space="preserve">}</w:t>
+      </w:r>
+    </w:p>
+    <w:p>
+      <w:pPr>
+        <w:pStyle w:val="Compact"/>
+        <w:numPr>
+          <w:ilvl w:val="0"/>
+          <w:numId w:val="1034"/>
+        </w:numPr>
+      </w:pPr>
+      <w:r>
+        <w:t xml:space="preserve">Tüm state’ler için temel yapı sağlar</w:t>
+      </w:r>
+    </w:p>
+    <w:p>
+      <w:pPr>
+        <w:pStyle w:val="Compact"/>
+        <w:numPr>
+          <w:ilvl w:val="0"/>
+          <w:numId w:val="1034"/>
+        </w:numPr>
+      </w:pPr>
+      <w:r>
+        <w:t xml:space="preserve">Equatable ile gereksiz build’leri önler</w:t>
+      </w:r>
+    </w:p>
+    <w:p>
+      <w:pPr>
+        <w:pStyle w:val="Compact"/>
+        <w:numPr>
+          <w:ilvl w:val="0"/>
+          <w:numId w:val="1034"/>
+        </w:numPr>
+      </w:pPr>
+      <w:r>
+        <w:t xml:space="preserve">Generic yapı ile farklı veri tipleri destekler</w:t>
+      </w:r>
+    </w:p>
+    <w:p>
+      <w:pPr>
+        <w:pStyle w:val="Compact"/>
+        <w:numPr>
+          <w:ilvl w:val="0"/>
+          <w:numId w:val="1034"/>
+        </w:numPr>
+      </w:pPr>
+      <w:r>
+        <w:t xml:space="preserve">Loading, error ve data durumlarını yönetir</w:t>
+      </w:r>
+    </w:p>
+    <w:p>
+      <w:pPr>
+        <w:pStyle w:val="Compact"/>
+        <w:numPr>
+          <w:ilvl w:val="0"/>
+          <w:numId w:val="1034"/>
+        </w:numPr>
+      </w:pPr>
+      <w:r>
+        <w:t xml:space="preserve">Immutable yapı ile state değişikliklerini kontrol eder</w:t>
+      </w:r>
+    </w:p>
+    <w:bookmarkEnd w:id="48"/>
+    <w:bookmarkStart w:id="49" w:name="repository-mixin"/>
+    <w:p>
+      <w:pPr>
+        <w:pStyle w:val="Heading3"/>
+      </w:pPr>
+      <w:r>
+        <w:t xml:space="preserve">6.3 Repository Mixin</w:t>
+      </w:r>
+    </w:p>
+    <w:p>
+      <w:pPr>
+        <w:pStyle w:val="SourceCode"/>
+      </w:pPr>
+      <w:r>
+        <w:rPr>
+          <w:rStyle w:val="KeywordTok"/>
+        </w:rPr>
+        <w:t xml:space="preserve">mixin</w:t>
+      </w:r>
+      <w:r>
+        <w:rPr>
+          <w:rStyle w:val="NormalTok"/>
+        </w:rPr>
+        <w:t xml:space="preserve"> BaseRepositoryMixin </w:t>
+      </w:r>
+      <w:r>
+        <w:rPr>
+          <w:rStyle w:val="OperatorTok"/>
+        </w:rPr>
+        <w:t xml:space="preserve">{</w:t>
+      </w:r>
+      <w:r>
+        <w:br/>
+      </w:r>
+      <w:r>
+        <w:rPr>
+          <w:rStyle w:val="NormalTok"/>
+        </w:rPr>
+        <w:t xml:space="preserve">  T</w:t>
+      </w:r>
+      <w:r>
+        <w:rPr>
+          <w:rStyle w:val="OperatorTok"/>
+        </w:rPr>
+        <w:t xml:space="preserve">?</w:t>
+      </w:r>
+      <w:r>
+        <w:rPr>
+          <w:rStyle w:val="NormalTok"/>
+        </w:rPr>
+        <w:t xml:space="preserve"> parseResponse</w:t>
+      </w:r>
+      <w:r>
+        <w:rPr>
+          <w:rStyle w:val="OperatorTok"/>
+        </w:rPr>
+        <w:t xml:space="preserve">&lt;</w:t>
+      </w:r>
+      <w:r>
+        <w:rPr>
+          <w:rStyle w:val="NormalTok"/>
+        </w:rPr>
+        <w:t xml:space="preserve">T</w:t>
+      </w:r>
+      <w:r>
+        <w:rPr>
+          <w:rStyle w:val="OperatorTok"/>
+        </w:rPr>
+        <w:t xml:space="preserve">&gt;</w:t>
+      </w:r>
+      <w:r>
+        <w:rPr>
+          <w:rStyle w:val="NormalTok"/>
+        </w:rPr>
+        <w:t xml:space="preserve">(ApiResponse</w:t>
+      </w:r>
+      <w:r>
+        <w:rPr>
+          <w:rStyle w:val="OperatorTok"/>
+        </w:rPr>
+        <w:t xml:space="preserve">&lt;</w:t>
+      </w:r>
+      <w:r>
+        <w:rPr>
+          <w:rStyle w:val="NormalTok"/>
+        </w:rPr>
+        <w:t xml:space="preserve">T</w:t>
+      </w:r>
+      <w:r>
+        <w:rPr>
+          <w:rStyle w:val="OperatorTok"/>
+        </w:rPr>
+        <w:t xml:space="preserve">&gt;</w:t>
+      </w:r>
+      <w:r>
+        <w:rPr>
+          <w:rStyle w:val="NormalTok"/>
+        </w:rPr>
+        <w:t xml:space="preserve"> response) </w:t>
+      </w:r>
+      <w:r>
+        <w:rPr>
+          <w:rStyle w:val="OperatorTok"/>
+        </w:rPr>
+        <w:t xml:space="preserve">{</w:t>
+      </w:r>
+      <w:r>
+        <w:br/>
+      </w:r>
+      <w:r>
+        <w:rPr>
+          <w:rStyle w:val="NormalTok"/>
+        </w:rPr>
+        <w:t xml:space="preserve">    </w:t>
+      </w:r>
+      <w:r>
+        <w:rPr>
+          <w:rStyle w:val="KeywordTok"/>
+        </w:rPr>
+        <w:t xml:space="preserve">return</w:t>
+      </w:r>
+      <w:r>
+        <w:rPr>
+          <w:rStyle w:val="NormalTok"/>
+        </w:rPr>
+        <w:t xml:space="preserve"> response</w:t>
+      </w:r>
+      <w:r>
+        <w:rPr>
+          <w:rStyle w:val="OperatorTok"/>
+        </w:rPr>
+        <w:t xml:space="preserve">.</w:t>
+      </w:r>
+      <w:r>
+        <w:rPr>
+          <w:rStyle w:val="NormalTok"/>
+        </w:rPr>
+        <w:t xml:space="preserve">maybeWhen(</w:t>
+      </w:r>
+      <w:r>
+        <w:br/>
+      </w:r>
+      <w:r>
+        <w:rPr>
+          <w:rStyle w:val="NormalTok"/>
+        </w:rPr>
+        <w:t xml:space="preserve">      success</w:t>
+      </w:r>
+      <w:r>
+        <w:rPr>
+          <w:rStyle w:val="OperatorTok"/>
+        </w:rPr>
+        <w:t xml:space="preserve">:</w:t>
+      </w:r>
+      <w:r>
+        <w:rPr>
+          <w:rStyle w:val="NormalTok"/>
+        </w:rPr>
+        <w:t xml:space="preserve"> (data) </w:t>
+      </w:r>
+      <w:r>
+        <w:rPr>
+          <w:rStyle w:val="OperatorTok"/>
+        </w:rPr>
+        <w:t xml:space="preserve">=&gt;</w:t>
+      </w:r>
+      <w:r>
+        <w:rPr>
+          <w:rStyle w:val="NormalTok"/>
+        </w:rPr>
+        <w:t xml:space="preserve"> data</w:t>
+      </w:r>
+      <w:r>
+        <w:rPr>
+          <w:rStyle w:val="OperatorTok"/>
+        </w:rPr>
+        <w:t xml:space="preserve">,</w:t>
+      </w:r>
+      <w:r>
+        <w:br/>
+      </w:r>
+      <w:r>
+        <w:rPr>
+          <w:rStyle w:val="NormalTok"/>
+        </w:rPr>
+        <w:t xml:space="preserve">      orElse</w:t>
+      </w:r>
+      <w:r>
+        <w:rPr>
+          <w:rStyle w:val="OperatorTok"/>
+        </w:rPr>
+        <w:t xml:space="preserve">:</w:t>
+      </w:r>
+      <w:r>
+        <w:rPr>
+          <w:rStyle w:val="NormalTok"/>
+        </w:rPr>
+        <w:t xml:space="preserve"> () </w:t>
+      </w:r>
+      <w:r>
+        <w:rPr>
+          <w:rStyle w:val="OperatorTok"/>
+        </w:rPr>
+        <w:t xml:space="preserve">=&gt;</w:t>
+      </w:r>
+      <w:r>
+        <w:rPr>
+          <w:rStyle w:val="NormalTok"/>
+        </w:rPr>
+        <w:t xml:space="preserve"> </w:t>
+      </w:r>
+      <w:r>
+        <w:rPr>
+          <w:rStyle w:val="ConstantTok"/>
+        </w:rPr>
+        <w:t xml:space="preserve">null</w:t>
+      </w:r>
+      <w:r>
+        <w:rPr>
+          <w:rStyle w:val="OperatorTok"/>
+        </w:rPr>
+        <w:t xml:space="preserve">,</w:t>
+      </w:r>
+      <w:r>
+        <w:br/>
+      </w:r>
+      <w:r>
+        <w:rPr>
+          <w:rStyle w:val="NormalTok"/>
+        </w:rPr>
+        <w:t xml:space="preserve">    );</w:t>
+      </w:r>
+      <w:r>
+        <w:br/>
+      </w:r>
+      <w:r>
+        <w:rPr>
+          <w:rStyle w:val="NormalTok"/>
+        </w:rPr>
+        <w:t xml:space="preserve">  </w:t>
+      </w:r>
+      <w:r>
+        <w:rPr>
+          <w:rStyle w:val="OperatorTok"/>
+        </w:rPr>
+        <w:t xml:space="preserve">}</w:t>
+      </w:r>
+      <w:r>
+        <w:br/>
+      </w:r>
+      <w:r>
+        <w:br/>
+      </w:r>
+      <w:r>
+        <w:rPr>
+          <w:rStyle w:val="NormalTok"/>
+        </w:rPr>
+        <w:t xml:space="preserve">  ApiResponse</w:t>
+      </w:r>
+      <w:r>
+        <w:rPr>
+          <w:rStyle w:val="OperatorTok"/>
+        </w:rPr>
+        <w:t xml:space="preserve">&lt;</w:t>
+      </w:r>
+      <w:r>
+        <w:rPr>
+          <w:rStyle w:val="NormalTok"/>
+        </w:rPr>
+        <w:t xml:space="preserve">T</w:t>
+      </w:r>
+      <w:r>
+        <w:rPr>
+          <w:rStyle w:val="OperatorTok"/>
+        </w:rPr>
+        <w:t xml:space="preserve">&gt;</w:t>
+      </w:r>
+      <w:r>
+        <w:rPr>
+          <w:rStyle w:val="NormalTok"/>
+        </w:rPr>
+        <w:t xml:space="preserve"> handleResponse</w:t>
+      </w:r>
+      <w:r>
+        <w:rPr>
+          <w:rStyle w:val="OperatorTok"/>
+        </w:rPr>
+        <w:t xml:space="preserve">&lt;</w:t>
+      </w:r>
+      <w:r>
+        <w:rPr>
+          <w:rStyle w:val="NormalTok"/>
+        </w:rPr>
+        <w:t xml:space="preserve">T</w:t>
+      </w:r>
+      <w:r>
+        <w:rPr>
+          <w:rStyle w:val="OperatorTok"/>
+        </w:rPr>
+        <w:t xml:space="preserve">&gt;</w:t>
+      </w:r>
+      <w:r>
+        <w:rPr>
+          <w:rStyle w:val="NormalTok"/>
+        </w:rPr>
+        <w:t xml:space="preserve">(</w:t>
+      </w:r>
+      <w:r>
+        <w:rPr>
+          <w:rStyle w:val="OperatorTok"/>
+        </w:rPr>
+        <w:t xml:space="preserve">{</w:t>
+      </w:r>
+      <w:r>
+        <w:br/>
+      </w:r>
+      <w:r>
+        <w:rPr>
+          <w:rStyle w:val="NormalTok"/>
+        </w:rPr>
+        <w:t xml:space="preserve">    required T</w:t>
+      </w:r>
+      <w:r>
+        <w:rPr>
+          <w:rStyle w:val="OperatorTok"/>
+        </w:rPr>
+        <w:t xml:space="preserve">?</w:t>
+      </w:r>
+      <w:r>
+        <w:rPr>
+          <w:rStyle w:val="NormalTok"/>
+        </w:rPr>
+        <w:t xml:space="preserve"> </w:t>
+      </w:r>
+      <w:r>
+        <w:rPr>
+          <w:rStyle w:val="KeywordTok"/>
+        </w:rPr>
+        <w:t xml:space="preserve">Function</w:t>
+      </w:r>
+      <w:r>
+        <w:rPr>
+          <w:rStyle w:val="NormalTok"/>
+        </w:rPr>
+        <w:t xml:space="preserve">() parseData</w:t>
+      </w:r>
+      <w:r>
+        <w:rPr>
+          <w:rStyle w:val="OperatorTok"/>
+        </w:rPr>
+        <w:t xml:space="preserve">,</w:t>
+      </w:r>
+      <w:r>
+        <w:br/>
+      </w:r>
+      <w:r>
+        <w:rPr>
+          <w:rStyle w:val="NormalTok"/>
+        </w:rPr>
+        <w:t xml:space="preserve">    </w:t>
+      </w:r>
+      <w:r>
+        <w:rPr>
+          <w:rStyle w:val="DataTypeTok"/>
+        </w:rPr>
+        <w:t xml:space="preserve">String</w:t>
+      </w:r>
+      <w:r>
+        <w:rPr>
+          <w:rStyle w:val="OperatorTok"/>
+        </w:rPr>
+        <w:t xml:space="preserve">?</w:t>
+      </w:r>
+      <w:r>
+        <w:rPr>
+          <w:rStyle w:val="NormalTok"/>
+        </w:rPr>
+        <w:t xml:space="preserve"> errorMessage</w:t>
+      </w:r>
+      <w:r>
+        <w:rPr>
+          <w:rStyle w:val="OperatorTok"/>
+        </w:rPr>
+        <w:t xml:space="preserve">,</w:t>
+      </w:r>
+      <w:r>
+        <w:br/>
+      </w:r>
+      <w:r>
+        <w:rPr>
+          <w:rStyle w:val="NormalTok"/>
+        </w:rPr>
+        <w:t xml:space="preserve">    </w:t>
+      </w:r>
+      <w:r>
+        <w:rPr>
+          <w:rStyle w:val="DataTypeTok"/>
+        </w:rPr>
+        <w:t xml:space="preserve">String</w:t>
+      </w:r>
+      <w:r>
+        <w:rPr>
+          <w:rStyle w:val="OperatorTok"/>
+        </w:rPr>
+        <w:t xml:space="preserve">?</w:t>
+      </w:r>
+      <w:r>
+        <w:rPr>
+          <w:rStyle w:val="NormalTok"/>
+        </w:rPr>
+        <w:t xml:space="preserve"> errorType</w:t>
+      </w:r>
+      <w:r>
+        <w:rPr>
+          <w:rStyle w:val="OperatorTok"/>
+        </w:rPr>
+        <w:t xml:space="preserve">,</w:t>
+      </w:r>
+      <w:r>
+        <w:br/>
+      </w:r>
+      <w:r>
+        <w:rPr>
+          <w:rStyle w:val="NormalTok"/>
+        </w:rPr>
+        <w:t xml:space="preserve">  </w:t>
+      </w:r>
+      <w:r>
+        <w:rPr>
+          <w:rStyle w:val="OperatorTok"/>
+        </w:rPr>
+        <w:t xml:space="preserve">}</w:t>
+      </w:r>
+      <w:r>
+        <w:rPr>
+          <w:rStyle w:val="NormalTok"/>
+        </w:rPr>
+        <w:t xml:space="preserve">) </w:t>
+      </w:r>
+      <w:r>
+        <w:rPr>
+          <w:rStyle w:val="OperatorTok"/>
+        </w:rPr>
+        <w:t xml:space="preserve">{</w:t>
+      </w:r>
+      <w:r>
+        <w:br/>
+      </w:r>
+      <w:r>
+        <w:rPr>
+          <w:rStyle w:val="NormalTok"/>
+        </w:rPr>
+        <w:t xml:space="preserve">    </w:t>
+      </w:r>
+      <w:r>
+        <w:rPr>
+          <w:rStyle w:val="ControlFlowTok"/>
+        </w:rPr>
+        <w:t xml:space="preserve">try</w:t>
+      </w:r>
+      <w:r>
+        <w:rPr>
+          <w:rStyle w:val="NormalTok"/>
+        </w:rPr>
+        <w:t xml:space="preserve"> </w:t>
+      </w:r>
+      <w:r>
+        <w:rPr>
+          <w:rStyle w:val="OperatorTok"/>
+        </w:rPr>
+        <w:t xml:space="preserve">{</w:t>
+      </w:r>
+      <w:r>
+        <w:br/>
+      </w:r>
+      <w:r>
+        <w:rPr>
+          <w:rStyle w:val="NormalTok"/>
+        </w:rPr>
+        <w:t xml:space="preserve">      </w:t>
+      </w:r>
+      <w:r>
+        <w:rPr>
+          <w:rStyle w:val="AttributeTok"/>
+        </w:rPr>
+        <w:t xml:space="preserve">final</w:t>
+      </w:r>
+      <w:r>
+        <w:rPr>
+          <w:rStyle w:val="NormalTok"/>
+        </w:rPr>
+        <w:t xml:space="preserve"> data </w:t>
+      </w:r>
+      <w:r>
+        <w:rPr>
+          <w:rStyle w:val="OperatorTok"/>
+        </w:rPr>
+        <w:t xml:space="preserve">=</w:t>
+      </w:r>
+      <w:r>
+        <w:rPr>
+          <w:rStyle w:val="NormalTok"/>
+        </w:rPr>
+        <w:t xml:space="preserve"> parseData();</w:t>
+      </w:r>
+      <w:r>
+        <w:br/>
+      </w:r>
+      <w:r>
+        <w:rPr>
+          <w:rStyle w:val="NormalTok"/>
+        </w:rPr>
+        <w:t xml:space="preserve">      </w:t>
+      </w:r>
+      <w:r>
+        <w:rPr>
+          <w:rStyle w:val="ControlFlowTok"/>
+        </w:rPr>
+        <w:t xml:space="preserve">if</w:t>
+      </w:r>
+      <w:r>
+        <w:rPr>
+          <w:rStyle w:val="NormalTok"/>
+        </w:rPr>
+        <w:t xml:space="preserve"> (data </w:t>
+      </w:r>
+      <w:r>
+        <w:rPr>
+          <w:rStyle w:val="OperatorTok"/>
+        </w:rPr>
+        <w:t xml:space="preserve">==</w:t>
+      </w:r>
+      <w:r>
+        <w:rPr>
+          <w:rStyle w:val="NormalTok"/>
+        </w:rPr>
+        <w:t xml:space="preserve"> </w:t>
+      </w:r>
+      <w:r>
+        <w:rPr>
+          <w:rStyle w:val="ConstantTok"/>
+        </w:rPr>
+        <w:t xml:space="preserve">null</w:t>
+      </w:r>
+      <w:r>
+        <w:rPr>
+          <w:rStyle w:val="NormalTok"/>
+        </w:rPr>
+        <w:t xml:space="preserve"> </w:t>
+      </w:r>
+      <w:r>
+        <w:rPr>
+          <w:rStyle w:val="OperatorTok"/>
+        </w:rPr>
+        <w:t xml:space="preserve">||</w:t>
+      </w:r>
+      <w:r>
+        <w:rPr>
+          <w:rStyle w:val="NormalTok"/>
+        </w:rPr>
+        <w:t xml:space="preserve"> data </w:t>
+      </w:r>
+      <w:r>
+        <w:rPr>
+          <w:rStyle w:val="OperatorTok"/>
+        </w:rPr>
+        <w:t xml:space="preserve">==</w:t>
+      </w:r>
+      <w:r>
+        <w:rPr>
+          <w:rStyle w:val="NormalTok"/>
+        </w:rPr>
+        <w:t xml:space="preserve"> </w:t>
+      </w:r>
+      <w:r>
+        <w:rPr>
+          <w:rStyle w:val="OperatorTok"/>
+        </w:rPr>
+        <w:t xml:space="preserve">{}</w:t>
+      </w:r>
+      <w:r>
+        <w:rPr>
+          <w:rStyle w:val="NormalTok"/>
+        </w:rPr>
+        <w:t xml:space="preserve">) </w:t>
+      </w:r>
+      <w:r>
+        <w:rPr>
+          <w:rStyle w:val="OperatorTok"/>
+        </w:rPr>
+        <w:t xml:space="preserve">{</w:t>
+      </w:r>
+      <w:r>
+        <w:br/>
+      </w:r>
+      <w:r>
+        <w:rPr>
+          <w:rStyle w:val="NormalTok"/>
+        </w:rPr>
+        <w:t xml:space="preserve">        </w:t>
+      </w:r>
+      <w:r>
+        <w:rPr>
+          <w:rStyle w:val="KeywordTok"/>
+        </w:rPr>
+        <w:t xml:space="preserve">return</w:t>
+      </w:r>
+      <w:r>
+        <w:rPr>
+          <w:rStyle w:val="NormalTok"/>
+        </w:rPr>
+        <w:t xml:space="preserve"> </w:t>
+      </w:r>
+      <w:r>
+        <w:rPr>
+          <w:rStyle w:val="AttributeTok"/>
+        </w:rPr>
+        <w:t xml:space="preserve">const</w:t>
+      </w:r>
+      <w:r>
+        <w:rPr>
+          <w:rStyle w:val="NormalTok"/>
+        </w:rPr>
+        <w:t xml:space="preserve"> ApiResponse</w:t>
+      </w:r>
+      <w:r>
+        <w:rPr>
+          <w:rStyle w:val="OperatorTok"/>
+        </w:rPr>
+        <w:t xml:space="preserve">.</w:t>
+      </w:r>
+      <w:r>
+        <w:rPr>
+          <w:rStyle w:val="NormalTok"/>
+        </w:rPr>
+        <w:t xml:space="preserve">noContent();</w:t>
+      </w:r>
+      <w:r>
+        <w:br/>
+      </w:r>
+      <w:r>
+        <w:rPr>
+          <w:rStyle w:val="NormalTok"/>
+        </w:rPr>
+        <w:t xml:space="preserve">      </w:t>
+      </w:r>
+      <w:r>
+        <w:rPr>
+          <w:rStyle w:val="OperatorTok"/>
+        </w:rPr>
+        <w:t xml:space="preserve">}</w:t>
+      </w:r>
+      <w:r>
+        <w:br/>
+      </w:r>
+      <w:r>
+        <w:rPr>
+          <w:rStyle w:val="NormalTok"/>
+        </w:rPr>
+        <w:t xml:space="preserve">      </w:t>
+      </w:r>
+      <w:r>
+        <w:rPr>
+          <w:rStyle w:val="KeywordTok"/>
+        </w:rPr>
+        <w:t xml:space="preserve">return</w:t>
+      </w:r>
+      <w:r>
+        <w:rPr>
+          <w:rStyle w:val="NormalTok"/>
+        </w:rPr>
+        <w:t xml:space="preserve"> ApiResponse</w:t>
+      </w:r>
+      <w:r>
+        <w:rPr>
+          <w:rStyle w:val="OperatorTok"/>
+        </w:rPr>
+        <w:t xml:space="preserve">.</w:t>
+      </w:r>
+      <w:r>
+        <w:rPr>
+          <w:rStyle w:val="NormalTok"/>
+        </w:rPr>
+        <w:t xml:space="preserve">success(data);</w:t>
+      </w:r>
+      <w:r>
+        <w:br/>
+      </w:r>
+      <w:r>
+        <w:rPr>
+          <w:rStyle w:val="NormalTok"/>
+        </w:rPr>
+        <w:t xml:space="preserve">    </w:t>
+      </w:r>
+      <w:r>
+        <w:rPr>
+          <w:rStyle w:val="OperatorTok"/>
+        </w:rPr>
+        <w:t xml:space="preserve">}</w:t>
+      </w:r>
+      <w:r>
+        <w:rPr>
+          <w:rStyle w:val="NormalTok"/>
+        </w:rPr>
+        <w:t xml:space="preserve"> </w:t>
+      </w:r>
+      <w:r>
+        <w:rPr>
+          <w:rStyle w:val="ControlFlowTok"/>
+        </w:rPr>
+        <w:t xml:space="preserve">catch</w:t>
+      </w:r>
+      <w:r>
+        <w:rPr>
+          <w:rStyle w:val="NormalTok"/>
+        </w:rPr>
+        <w:t xml:space="preserve"> (e) </w:t>
+      </w:r>
+      <w:r>
+        <w:rPr>
+          <w:rStyle w:val="OperatorTok"/>
+        </w:rPr>
+        <w:t xml:space="preserve">{</w:t>
+      </w:r>
+      <w:r>
+        <w:br/>
+      </w:r>
+      <w:r>
+        <w:rPr>
+          <w:rStyle w:val="NormalTok"/>
+        </w:rPr>
+        <w:t xml:space="preserve">      </w:t>
+      </w:r>
+      <w:r>
+        <w:rPr>
+          <w:rStyle w:val="KeywordTok"/>
+        </w:rPr>
+        <w:t xml:space="preserve">return</w:t>
+      </w:r>
+      <w:r>
+        <w:rPr>
+          <w:rStyle w:val="NormalTok"/>
+        </w:rPr>
+        <w:t xml:space="preserve"> ApiResponse</w:t>
+      </w:r>
+      <w:r>
+        <w:rPr>
+          <w:rStyle w:val="OperatorTok"/>
+        </w:rPr>
+        <w:t xml:space="preserve">.</w:t>
+      </w:r>
+      <w:r>
+        <w:rPr>
+          <w:rStyle w:val="NormalTok"/>
+        </w:rPr>
+        <w:t xml:space="preserve">error(errorMessage </w:t>
+      </w:r>
+      <w:r>
+        <w:rPr>
+          <w:rStyle w:val="OperatorTok"/>
+        </w:rPr>
+        <w:t xml:space="preserve">??</w:t>
+      </w:r>
+      <w:r>
+        <w:rPr>
+          <w:rStyle w:val="NormalTok"/>
+        </w:rPr>
+        <w:t xml:space="preserve"> </w:t>
+      </w:r>
+      <w:r>
+        <w:rPr>
+          <w:rStyle w:val="StringTok"/>
+        </w:rPr>
+        <w:t xml:space="preserve">'Bir hata oluştu'</w:t>
+      </w:r>
+      <w:r>
+        <w:rPr>
+          <w:rStyle w:val="OperatorTok"/>
+        </w:rPr>
+        <w:t xml:space="preserve">,</w:t>
+      </w:r>
+      <w:r>
+        <w:rPr>
+          <w:rStyle w:val="NormalTok"/>
+        </w:rPr>
+        <w:t xml:space="preserve"> type</w:t>
+      </w:r>
+      <w:r>
+        <w:rPr>
+          <w:rStyle w:val="OperatorTok"/>
+        </w:rPr>
+        <w:t xml:space="preserve">:</w:t>
+      </w:r>
+      <w:r>
+        <w:rPr>
+          <w:rStyle w:val="NormalTok"/>
+        </w:rPr>
+        <w:t xml:space="preserve"> errorType);</w:t>
+      </w:r>
+      <w:r>
+        <w:br/>
+      </w:r>
+      <w:r>
+        <w:rPr>
+          <w:rStyle w:val="NormalTok"/>
+        </w:rPr>
+        <w:t xml:space="preserve">    </w:t>
+      </w:r>
+      <w:r>
+        <w:rPr>
+          <w:rStyle w:val="OperatorTok"/>
+        </w:rPr>
+        <w:t xml:space="preserve">}</w:t>
+      </w:r>
+      <w:r>
+        <w:br/>
+      </w:r>
+      <w:r>
+        <w:rPr>
+          <w:rStyle w:val="NormalTok"/>
+        </w:rPr>
+        <w:t xml:space="preserve">  </w:t>
+      </w:r>
+      <w:r>
+        <w:rPr>
+          <w:rStyle w:val="OperatorTok"/>
+        </w:rPr>
+        <w:t xml:space="preserve">}</w:t>
+      </w:r>
+      <w:r>
+        <w:br/>
+      </w:r>
+      <w:r>
+        <w:rPr>
+          <w:rStyle w:val="OperatorTok"/>
+        </w:rPr>
+        <w:t xml:space="preserve">}</w:t>
+      </w:r>
+    </w:p>
+    <w:p>
+      <w:pPr>
+        <w:pStyle w:val="Compact"/>
+        <w:numPr>
+          <w:ilvl w:val="0"/>
+          <w:numId w:val="1035"/>
+        </w:numPr>
+      </w:pPr>
+      <w:r>
+        <w:t xml:space="preserve">Repository katmanı için ortak fonksiyonlar sağlar</w:t>
+      </w:r>
+    </w:p>
+    <w:p>
+      <w:pPr>
+        <w:pStyle w:val="Compact"/>
+        <w:numPr>
+          <w:ilvl w:val="0"/>
+          <w:numId w:val="1035"/>
+        </w:numPr>
+      </w:pPr>
+      <w:r>
+        <w:t xml:space="preserve">API yanıtlarını güvenli şekilde parse eder</w:t>
+      </w:r>
+    </w:p>
+    <w:p>
+      <w:pPr>
+        <w:pStyle w:val="Compact"/>
+        <w:numPr>
+          <w:ilvl w:val="0"/>
+          <w:numId w:val="1035"/>
+        </w:numPr>
+      </w:pPr>
+      <w:r>
+        <w:t xml:space="preserve">Hata yönetimini merkezi hale getirir</w:t>
+      </w:r>
+    </w:p>
+    <w:p>
+      <w:pPr>
+        <w:pStyle w:val="Compact"/>
+        <w:numPr>
+          <w:ilvl w:val="0"/>
+          <w:numId w:val="1035"/>
+        </w:numPr>
+      </w:pPr>
+      <w:r>
+        <w:t xml:space="preserve">Kod tekrarını önler</w:t>
+      </w:r>
+    </w:p>
+    <w:p>
+      <w:pPr>
+        <w:pStyle w:val="Compact"/>
+        <w:numPr>
+          <w:ilvl w:val="0"/>
+          <w:numId w:val="1035"/>
+        </w:numPr>
+      </w:pPr>
+      <w:r>
+        <w:t xml:space="preserve">Tutarlı hata mesajları sağlar</w:t>
+      </w:r>
+    </w:p>
+    <w:bookmarkEnd w:id="49"/>
+    <w:bookmarkStart w:id="50" w:name="api-call-mixin"/>
+    <w:p>
+      <w:pPr>
+        <w:pStyle w:val="Heading3"/>
+      </w:pPr>
+      <w:r>
+        <w:t xml:space="preserve">6.4 API Call Mixin</w:t>
+      </w:r>
+    </w:p>
+    <w:p>
+      <w:pPr>
+        <w:pStyle w:val="SourceCode"/>
+      </w:pPr>
+      <w:r>
+        <w:rPr>
+          <w:rStyle w:val="KeywordTok"/>
+        </w:rPr>
+        <w:t xml:space="preserve">mixin</w:t>
+      </w:r>
+      <w:r>
+        <w:rPr>
+          <w:rStyle w:val="NormalTok"/>
+        </w:rPr>
+        <w:t xml:space="preserve"> HandleApiCallMixin </w:t>
+      </w:r>
+      <w:r>
+        <w:rPr>
+          <w:rStyle w:val="OperatorTok"/>
+        </w:rPr>
+        <w:t xml:space="preserve">{</w:t>
+      </w:r>
+      <w:r>
+        <w:br/>
+      </w:r>
+      <w:r>
+        <w:rPr>
+          <w:rStyle w:val="NormalTok"/>
+        </w:rPr>
+        <w:t xml:space="preserve">  </w:t>
+      </w:r>
+      <w:r>
+        <w:rPr>
+          <w:rStyle w:val="DataTypeTok"/>
+        </w:rPr>
+        <w:t xml:space="preserve">Future</w:t>
+      </w:r>
+      <w:r>
+        <w:rPr>
+          <w:rStyle w:val="OperatorTok"/>
+        </w:rPr>
+        <w:t xml:space="preserve">&lt;</w:t>
+      </w:r>
+      <w:r>
+        <w:rPr>
+          <w:rStyle w:val="DataTypeTok"/>
+        </w:rPr>
+        <w:t xml:space="preserve">void</w:t>
+      </w:r>
+      <w:r>
+        <w:rPr>
+          <w:rStyle w:val="OperatorTok"/>
+        </w:rPr>
+        <w:t xml:space="preserve">&gt;</w:t>
+      </w:r>
+      <w:r>
+        <w:rPr>
+          <w:rStyle w:val="NormalTok"/>
+        </w:rPr>
+        <w:t xml:space="preserve"> handleApiCall</w:t>
+      </w:r>
+      <w:r>
+        <w:rPr>
+          <w:rStyle w:val="OperatorTok"/>
+        </w:rPr>
+        <w:t xml:space="preserve">&lt;</w:t>
+      </w:r>
+      <w:r>
+        <w:rPr>
+          <w:rStyle w:val="NormalTok"/>
+        </w:rPr>
+        <w:t xml:space="preserve">T</w:t>
+      </w:r>
+      <w:r>
+        <w:rPr>
+          <w:rStyle w:val="OperatorTok"/>
+        </w:rPr>
+        <w:t xml:space="preserve">&gt;</w:t>
+      </w:r>
+      <w:r>
+        <w:rPr>
+          <w:rStyle w:val="NormalTok"/>
+        </w:rPr>
+        <w:t xml:space="preserve">(</w:t>
+      </w:r>
+      <w:r>
+        <w:rPr>
+          <w:rStyle w:val="OperatorTok"/>
+        </w:rPr>
+        <w:t xml:space="preserve">{</w:t>
+      </w:r>
+      <w:r>
+        <w:br/>
+      </w:r>
+      <w:r>
+        <w:rPr>
+          <w:rStyle w:val="NormalTok"/>
+        </w:rPr>
+        <w:t xml:space="preserve">    required </w:t>
+      </w:r>
+      <w:r>
+        <w:rPr>
+          <w:rStyle w:val="DataTypeTok"/>
+        </w:rPr>
+        <w:t xml:space="preserve">Future</w:t>
+      </w:r>
+      <w:r>
+        <w:rPr>
+          <w:rStyle w:val="OperatorTok"/>
+        </w:rPr>
+        <w:t xml:space="preserve">&lt;</w:t>
+      </w:r>
+      <w:r>
+        <w:rPr>
+          <w:rStyle w:val="NormalTok"/>
+        </w:rPr>
+        <w:t xml:space="preserve">ApiResponse</w:t>
+      </w:r>
+      <w:r>
+        <w:rPr>
+          <w:rStyle w:val="OperatorTok"/>
+        </w:rPr>
+        <w:t xml:space="preserve">&lt;</w:t>
+      </w:r>
+      <w:r>
+        <w:rPr>
+          <w:rStyle w:val="NormalTok"/>
+        </w:rPr>
+        <w:t xml:space="preserve">T</w:t>
+      </w:r>
+      <w:r>
+        <w:rPr>
+          <w:rStyle w:val="OperatorTok"/>
+        </w:rPr>
+        <w:t xml:space="preserve">&gt;&gt;</w:t>
+      </w:r>
+      <w:r>
+        <w:rPr>
+          <w:rStyle w:val="NormalTok"/>
+        </w:rPr>
+        <w:t xml:space="preserve"> </w:t>
+      </w:r>
+      <w:r>
+        <w:rPr>
+          <w:rStyle w:val="KeywordTok"/>
+        </w:rPr>
+        <w:t xml:space="preserve">Function</w:t>
+      </w:r>
+      <w:r>
+        <w:rPr>
+          <w:rStyle w:val="NormalTok"/>
+        </w:rPr>
+        <w:t xml:space="preserve">() apiCall</w:t>
+      </w:r>
+      <w:r>
+        <w:rPr>
+          <w:rStyle w:val="OperatorTok"/>
+        </w:rPr>
+        <w:t xml:space="preserve">,</w:t>
+      </w:r>
+      <w:r>
+        <w:br/>
+      </w:r>
+      <w:r>
+        <w:rPr>
+          <w:rStyle w:val="NormalTok"/>
+        </w:rPr>
+        <w:t xml:space="preserve">    required </w:t>
+      </w:r>
+      <w:r>
+        <w:rPr>
+          <w:rStyle w:val="DataTypeTok"/>
+        </w:rPr>
+        <w:t xml:space="preserve">void</w:t>
+      </w:r>
+      <w:r>
+        <w:rPr>
+          <w:rStyle w:val="NormalTok"/>
+        </w:rPr>
+        <w:t xml:space="preserve"> </w:t>
+      </w:r>
+      <w:r>
+        <w:rPr>
+          <w:rStyle w:val="KeywordTok"/>
+        </w:rPr>
+        <w:t xml:space="preserve">Function</w:t>
+      </w:r>
+      <w:r>
+        <w:rPr>
+          <w:rStyle w:val="NormalTok"/>
+        </w:rPr>
+        <w:t xml:space="preserve">(BaseState</w:t>
+      </w:r>
+      <w:r>
+        <w:rPr>
+          <w:rStyle w:val="OperatorTok"/>
+        </w:rPr>
+        <w:t xml:space="preserve">&lt;</w:t>
+      </w:r>
+      <w:r>
+        <w:rPr>
+          <w:rStyle w:val="NormalTok"/>
+        </w:rPr>
+        <w:t xml:space="preserve">T</w:t>
+      </w:r>
+      <w:r>
+        <w:rPr>
+          <w:rStyle w:val="OperatorTok"/>
+        </w:rPr>
+        <w:t xml:space="preserve">&gt;</w:t>
+      </w:r>
+      <w:r>
+        <w:rPr>
+          <w:rStyle w:val="NormalTok"/>
+        </w:rPr>
+        <w:t xml:space="preserve">) emitState</w:t>
+      </w:r>
+      <w:r>
+        <w:rPr>
+          <w:rStyle w:val="OperatorTok"/>
+        </w:rPr>
+        <w:t xml:space="preserve">,</w:t>
+      </w:r>
+      <w:r>
+        <w:br/>
+      </w:r>
+      <w:r>
+        <w:rPr>
+          <w:rStyle w:val="NormalTok"/>
+        </w:rPr>
+        <w:t xml:space="preserve">  </w:t>
+      </w:r>
+      <w:r>
+        <w:rPr>
+          <w:rStyle w:val="OperatorTok"/>
+        </w:rPr>
+        <w:t xml:space="preserve">}</w:t>
+      </w:r>
+      <w:r>
+        <w:rPr>
+          <w:rStyle w:val="NormalTok"/>
+        </w:rPr>
+        <w:t xml:space="preserve">) </w:t>
+      </w:r>
+      <w:r>
+        <w:rPr>
+          <w:rStyle w:val="AttributeTok"/>
+        </w:rPr>
+        <w:t xml:space="preserve">async</w:t>
+      </w:r>
+      <w:r>
+        <w:rPr>
+          <w:rStyle w:val="NormalTok"/>
+        </w:rPr>
+        <w:t xml:space="preserve"> </w:t>
+      </w:r>
+      <w:r>
+        <w:rPr>
+          <w:rStyle w:val="OperatorTok"/>
+        </w:rPr>
+        <w:t xml:space="preserve">{</w:t>
+      </w:r>
+      <w:r>
+        <w:br/>
+      </w:r>
+      <w:r>
+        <w:rPr>
+          <w:rStyle w:val="NormalTok"/>
+        </w:rPr>
+        <w:t xml:space="preserve">    emitState(</w:t>
+      </w:r>
+      <w:r>
+        <w:rPr>
+          <w:rStyle w:val="AttributeTok"/>
+        </w:rPr>
+        <w:t xml:space="preserve">const</w:t>
+      </w:r>
+      <w:r>
+        <w:rPr>
+          <w:rStyle w:val="NormalTok"/>
+        </w:rPr>
+        <w:t xml:space="preserve"> LoadingState());</w:t>
+      </w:r>
+      <w:r>
+        <w:br/>
+      </w:r>
+      <w:r>
+        <w:rPr>
+          <w:rStyle w:val="NormalTok"/>
+        </w:rPr>
+        <w:t xml:space="preserve">    </w:t>
+      </w:r>
+      <w:r>
+        <w:rPr>
+          <w:rStyle w:val="AttributeTok"/>
+        </w:rPr>
+        <w:t xml:space="preserve">final</w:t>
+      </w:r>
+      <w:r>
+        <w:rPr>
+          <w:rStyle w:val="NormalTok"/>
+        </w:rPr>
+        <w:t xml:space="preserve"> response </w:t>
+      </w:r>
+      <w:r>
+        <w:rPr>
+          <w:rStyle w:val="OperatorTok"/>
+        </w:rPr>
+        <w:t xml:space="preserve">=</w:t>
+      </w:r>
+      <w:r>
+        <w:rPr>
+          <w:rStyle w:val="NormalTok"/>
+        </w:rPr>
+        <w:t xml:space="preserve"> </w:t>
+      </w:r>
+      <w:r>
+        <w:rPr>
+          <w:rStyle w:val="AttributeTok"/>
+        </w:rPr>
+        <w:t xml:space="preserve">await</w:t>
+      </w:r>
+      <w:r>
+        <w:rPr>
+          <w:rStyle w:val="NormalTok"/>
+        </w:rPr>
+        <w:t xml:space="preserve"> apiCall();</w:t>
+      </w:r>
+      <w:r>
+        <w:br/>
+      </w:r>
+      <w:r>
+        <w:rPr>
+          <w:rStyle w:val="NormalTok"/>
+        </w:rPr>
+        <w:t xml:space="preserve">    response</w:t>
+      </w:r>
+      <w:r>
+        <w:rPr>
+          <w:rStyle w:val="OperatorTok"/>
+        </w:rPr>
+        <w:t xml:space="preserve">.</w:t>
+      </w:r>
+      <w:r>
+        <w:rPr>
+          <w:rStyle w:val="ControlFlowTok"/>
+        </w:rPr>
+        <w:t xml:space="preserve">when</w:t>
+      </w:r>
+      <w:r>
+        <w:rPr>
+          <w:rStyle w:val="NormalTok"/>
+        </w:rPr>
+        <w:t xml:space="preserve">(</w:t>
+      </w:r>
+      <w:r>
+        <w:br/>
+      </w:r>
+      <w:r>
+        <w:rPr>
+          <w:rStyle w:val="NormalTok"/>
+        </w:rPr>
+        <w:t xml:space="preserve">      success</w:t>
+      </w:r>
+      <w:r>
+        <w:rPr>
+          <w:rStyle w:val="OperatorTok"/>
+        </w:rPr>
+        <w:t xml:space="preserve">:</w:t>
+      </w:r>
+      <w:r>
+        <w:rPr>
+          <w:rStyle w:val="NormalTok"/>
+        </w:rPr>
+        <w:t xml:space="preserve"> (data) </w:t>
+      </w:r>
+      <w:r>
+        <w:rPr>
+          <w:rStyle w:val="OperatorTok"/>
+        </w:rPr>
+        <w:t xml:space="preserve">=&gt;</w:t>
+      </w:r>
+      <w:r>
+        <w:rPr>
+          <w:rStyle w:val="NormalTok"/>
+        </w:rPr>
+        <w:t xml:space="preserve"> emitState(LoadedState(data))</w:t>
+      </w:r>
+      <w:r>
+        <w:rPr>
+          <w:rStyle w:val="OperatorTok"/>
+        </w:rPr>
+        <w:t xml:space="preserve">,</w:t>
+      </w:r>
+      <w:r>
+        <w:br/>
+      </w:r>
+      <w:r>
+        <w:rPr>
+          <w:rStyle w:val="NormalTok"/>
+        </w:rPr>
+        <w:t xml:space="preserve">      error</w:t>
+      </w:r>
+      <w:r>
+        <w:rPr>
+          <w:rStyle w:val="OperatorTok"/>
+        </w:rPr>
+        <w:t xml:space="preserve">:</w:t>
+      </w:r>
+      <w:r>
+        <w:rPr>
+          <w:rStyle w:val="NormalTok"/>
+        </w:rPr>
+        <w:t xml:space="preserve"> (message</w:t>
+      </w:r>
+      <w:r>
+        <w:rPr>
+          <w:rStyle w:val="OperatorTok"/>
+        </w:rPr>
+        <w:t xml:space="preserve">,</w:t>
+      </w:r>
+      <w:r>
+        <w:rPr>
+          <w:rStyle w:val="NormalTok"/>
+        </w:rPr>
+        <w:t xml:space="preserve"> type) </w:t>
+      </w:r>
+      <w:r>
+        <w:rPr>
+          <w:rStyle w:val="OperatorTok"/>
+        </w:rPr>
+        <w:t xml:space="preserve">=&gt;</w:t>
+      </w:r>
+      <w:r>
+        <w:rPr>
+          <w:rStyle w:val="NormalTok"/>
+        </w:rPr>
+        <w:t xml:space="preserve"> emitState(ErrorState(message))</w:t>
+      </w:r>
+      <w:r>
+        <w:rPr>
+          <w:rStyle w:val="OperatorTok"/>
+        </w:rPr>
+        <w:t xml:space="preserve">,</w:t>
+      </w:r>
+      <w:r>
+        <w:br/>
+      </w:r>
+      <w:r>
+        <w:rPr>
+          <w:rStyle w:val="NormalTok"/>
+        </w:rPr>
+        <w:t xml:space="preserve">      noContent</w:t>
+      </w:r>
+      <w:r>
+        <w:rPr>
+          <w:rStyle w:val="OperatorTok"/>
+        </w:rPr>
+        <w:t xml:space="preserve">:</w:t>
+      </w:r>
+      <w:r>
+        <w:rPr>
+          <w:rStyle w:val="NormalTok"/>
+        </w:rPr>
+        <w:t xml:space="preserve"> () </w:t>
+      </w:r>
+      <w:r>
+        <w:rPr>
+          <w:rStyle w:val="OperatorTok"/>
+        </w:rPr>
+        <w:t xml:space="preserve">=&gt;</w:t>
+      </w:r>
+      <w:r>
+        <w:rPr>
+          <w:rStyle w:val="NormalTok"/>
+        </w:rPr>
+        <w:t xml:space="preserve"> emitState(</w:t>
+      </w:r>
+      <w:r>
+        <w:rPr>
+          <w:rStyle w:val="AttributeTok"/>
+        </w:rPr>
+        <w:t xml:space="preserve">const</w:t>
+      </w:r>
+      <w:r>
+        <w:rPr>
+          <w:rStyle w:val="NormalTok"/>
+        </w:rPr>
+        <w:t xml:space="preserve"> NoContentState())</w:t>
+      </w:r>
+      <w:r>
+        <w:rPr>
+          <w:rStyle w:val="OperatorTok"/>
+        </w:rPr>
+        <w:t xml:space="preserve">,</w:t>
+      </w:r>
+      <w:r>
+        <w:br/>
+      </w:r>
+      <w:r>
+        <w:rPr>
+          <w:rStyle w:val="NormalTok"/>
+        </w:rPr>
+        <w:t xml:space="preserve">    );</w:t>
+      </w:r>
+      <w:r>
+        <w:br/>
+      </w:r>
+      <w:r>
+        <w:rPr>
+          <w:rStyle w:val="NormalTok"/>
+        </w:rPr>
+        <w:t xml:space="preserve">  </w:t>
+      </w:r>
+      <w:r>
+        <w:rPr>
+          <w:rStyle w:val="OperatorTok"/>
+        </w:rPr>
+        <w:t xml:space="preserve">}</w:t>
+      </w:r>
+      <w:r>
+        <w:br/>
+      </w:r>
+      <w:r>
+        <w:rPr>
+          <w:rStyle w:val="OperatorTok"/>
+        </w:rPr>
+        <w:t xml:space="preserve">}</w:t>
+      </w:r>
+    </w:p>
+    <w:p>
+      <w:pPr>
+        <w:pStyle w:val="Compact"/>
+        <w:numPr>
+          <w:ilvl w:val="0"/>
+          <w:numId w:val="1036"/>
+        </w:numPr>
+      </w:pPr>
+      <w:r>
+        <w:t xml:space="preserve">Bloc’larda API çağrılarını standartlaştırır</w:t>
+      </w:r>
+    </w:p>
+    <w:p>
+      <w:pPr>
+        <w:pStyle w:val="Compact"/>
+        <w:numPr>
+          <w:ilvl w:val="0"/>
+          <w:numId w:val="1036"/>
+        </w:numPr>
+      </w:pPr>
+      <w:r>
+        <w:t xml:space="preserve">Loading, success, error ve noContent durumlarını yönetir</w:t>
+      </w:r>
+    </w:p>
+    <w:p>
+      <w:pPr>
+        <w:pStyle w:val="Compact"/>
+        <w:numPr>
+          <w:ilvl w:val="0"/>
+          <w:numId w:val="1036"/>
+        </w:numPr>
+      </w:pPr>
+      <w:r>
+        <w:t xml:space="preserve">State güncellemelerini otomatikleştirir</w:t>
+      </w:r>
+    </w:p>
+    <w:p>
+      <w:pPr>
+        <w:pStyle w:val="Compact"/>
+        <w:numPr>
+          <w:ilvl w:val="0"/>
+          <w:numId w:val="1036"/>
+        </w:numPr>
+      </w:pPr>
+      <w:r>
+        <w:t xml:space="preserve">Hata yönetimini merkezi hale getirir</w:t>
+      </w:r>
+    </w:p>
+    <w:p>
+      <w:pPr>
+        <w:pStyle w:val="Compact"/>
+        <w:numPr>
+          <w:ilvl w:val="0"/>
+          <w:numId w:val="1036"/>
+        </w:numPr>
+      </w:pPr>
+      <w:r>
+        <w:t xml:space="preserve">Kod tekrarını önler</w:t>
+      </w:r>
+    </w:p>
+    <w:p>
+      <w:pPr>
+        <w:pStyle w:val="Compact"/>
+        <w:numPr>
+          <w:ilvl w:val="0"/>
+          <w:numId w:val="1036"/>
+        </w:numPr>
+      </w:pPr>
+      <w:r>
+        <w:t xml:space="preserve">Bakımı kolaylaştırdık</w:t>
+      </w:r>
+    </w:p>
+    <w:bookmarkEnd w:id="50"/>
+    <w:bookmarkStart w:id="51" w:name="profil-bloc-yapısı"/>
+    <w:p>
+      <w:pPr>
+        <w:pStyle w:val="Heading3"/>
+      </w:pPr>
+      <w:r>
+        <w:t xml:space="preserve">6.5 Profil Bloc Yapısı</w:t>
+      </w:r>
+    </w:p>
+    <w:p>
+      <w:pPr>
+        <w:pStyle w:val="SourceCode"/>
+      </w:pPr>
+      <w:r>
+        <w:rPr>
+          <w:rStyle w:val="KeywordTok"/>
+        </w:rPr>
+        <w:t xml:space="preserve">class</w:t>
+      </w:r>
+      <w:r>
+        <w:rPr>
+          <w:rStyle w:val="NormalTok"/>
+        </w:rPr>
+        <w:t xml:space="preserve"> ProfileBloc </w:t>
+      </w:r>
+      <w:r>
+        <w:rPr>
+          <w:rStyle w:val="KeywordTok"/>
+        </w:rPr>
+        <w:t xml:space="preserve">extends</w:t>
+      </w:r>
+      <w:r>
+        <w:rPr>
+          <w:rStyle w:val="NormalTok"/>
+        </w:rPr>
+        <w:t xml:space="preserve"> Bloc</w:t>
+      </w:r>
+      <w:r>
+        <w:rPr>
+          <w:rStyle w:val="OperatorTok"/>
+        </w:rPr>
+        <w:t xml:space="preserve">&lt;</w:t>
+      </w:r>
+      <w:r>
+        <w:rPr>
+          <w:rStyle w:val="NormalTok"/>
+        </w:rPr>
+        <w:t xml:space="preserve">ProfileEvent</w:t>
+      </w:r>
+      <w:r>
+        <w:rPr>
+          <w:rStyle w:val="OperatorTok"/>
+        </w:rPr>
+        <w:t xml:space="preserve">,</w:t>
+      </w:r>
+      <w:r>
+        <w:rPr>
+          <w:rStyle w:val="NormalTok"/>
+        </w:rPr>
+        <w:t xml:space="preserve"> ProfileState</w:t>
+      </w:r>
+      <w:r>
+        <w:rPr>
+          <w:rStyle w:val="OperatorTok"/>
+        </w:rPr>
+        <w:t xml:space="preserve">&gt;</w:t>
+      </w:r>
+      <w:r>
+        <w:rPr>
+          <w:rStyle w:val="NormalTok"/>
+        </w:rPr>
+        <w:t xml:space="preserve"> </w:t>
+      </w:r>
+      <w:r>
+        <w:rPr>
+          <w:rStyle w:val="KeywordTok"/>
+        </w:rPr>
+        <w:t xml:space="preserve">with</w:t>
+      </w:r>
+      <w:r>
+        <w:rPr>
+          <w:rStyle w:val="NormalTok"/>
+        </w:rPr>
+        <w:t xml:space="preserve"> HandleApiCallMixin </w:t>
+      </w:r>
+      <w:r>
+        <w:rPr>
+          <w:rStyle w:val="OperatorTok"/>
+        </w:rPr>
+        <w:t xml:space="preserve">{</w:t>
+      </w:r>
+      <w:r>
+        <w:br/>
+      </w:r>
+      <w:r>
+        <w:rPr>
+          <w:rStyle w:val="NormalTok"/>
+        </w:rPr>
+        <w:t xml:space="preserve">  </w:t>
+      </w:r>
+      <w:r>
+        <w:rPr>
+          <w:rStyle w:val="AttributeTok"/>
+        </w:rPr>
+        <w:t xml:space="preserve">final</w:t>
+      </w:r>
+      <w:r>
+        <w:rPr>
+          <w:rStyle w:val="NormalTok"/>
+        </w:rPr>
+        <w:t xml:space="preserve"> ProfileRepository _repository;</w:t>
+      </w:r>
+      <w:r>
+        <w:br/>
+      </w:r>
+      <w:r>
+        <w:br/>
+      </w:r>
+      <w:r>
+        <w:rPr>
+          <w:rStyle w:val="NormalTok"/>
+        </w:rPr>
+        <w:t xml:space="preserve">  ProfileBloc(</w:t>
+      </w:r>
+      <w:r>
+        <w:rPr>
+          <w:rStyle w:val="KeywordTok"/>
+        </w:rPr>
+        <w:t xml:space="preserve">this</w:t>
+      </w:r>
+      <w:r>
+        <w:rPr>
+          <w:rStyle w:val="OperatorTok"/>
+        </w:rPr>
+        <w:t xml:space="preserve">.</w:t>
+      </w:r>
+      <w:r>
+        <w:rPr>
+          <w:rStyle w:val="NormalTok"/>
+        </w:rPr>
+        <w:t xml:space="preserve">_repository) </w:t>
+      </w:r>
+      <w:r>
+        <w:rPr>
+          <w:rStyle w:val="OperatorTok"/>
+        </w:rPr>
+        <w:t xml:space="preserve">:</w:t>
+      </w:r>
+      <w:r>
+        <w:rPr>
+          <w:rStyle w:val="NormalTok"/>
+        </w:rPr>
+        <w:t xml:space="preserve"> </w:t>
+      </w:r>
+      <w:r>
+        <w:rPr>
+          <w:rStyle w:val="KeywordTok"/>
+        </w:rPr>
+        <w:t xml:space="preserve">super</w:t>
+      </w:r>
+      <w:r>
+        <w:rPr>
+          <w:rStyle w:val="NormalTok"/>
+        </w:rPr>
+        <w:t xml:space="preserve">(</w:t>
+      </w:r>
+      <w:r>
+        <w:rPr>
+          <w:rStyle w:val="AttributeTok"/>
+        </w:rPr>
+        <w:t xml:space="preserve">const</w:t>
+      </w:r>
+      <w:r>
+        <w:rPr>
+          <w:rStyle w:val="NormalTok"/>
+        </w:rPr>
+        <w:t xml:space="preserve"> ProfileState(</w:t>
+      </w:r>
+      <w:r>
+        <w:br/>
+      </w:r>
+      <w:r>
+        <w:rPr>
+          <w:rStyle w:val="NormalTok"/>
+        </w:rPr>
+        <w:t xml:space="preserve">    profileState</w:t>
+      </w:r>
+      <w:r>
+        <w:rPr>
+          <w:rStyle w:val="OperatorTok"/>
+        </w:rPr>
+        <w:t xml:space="preserve">:</w:t>
+      </w:r>
+      <w:r>
+        <w:rPr>
+          <w:rStyle w:val="NormalTok"/>
+        </w:rPr>
+        <w:t xml:space="preserve"> InitialState()</w:t>
+      </w:r>
+      <w:r>
+        <w:rPr>
+          <w:rStyle w:val="OperatorTok"/>
+        </w:rPr>
+        <w:t xml:space="preserve">,</w:t>
+      </w:r>
+      <w:r>
+        <w:br/>
+      </w:r>
+      <w:r>
+        <w:rPr>
+          <w:rStyle w:val="NormalTok"/>
+        </w:rPr>
+        <w:t xml:space="preserve">    detailsState</w:t>
+      </w:r>
+      <w:r>
+        <w:rPr>
+          <w:rStyle w:val="OperatorTok"/>
+        </w:rPr>
+        <w:t xml:space="preserve">:</w:t>
+      </w:r>
+      <w:r>
+        <w:rPr>
+          <w:rStyle w:val="NormalTok"/>
+        </w:rPr>
+        <w:t xml:space="preserve"> InitialState()</w:t>
+      </w:r>
+      <w:r>
+        <w:rPr>
+          <w:rStyle w:val="OperatorTok"/>
+        </w:rPr>
+        <w:t xml:space="preserve">,</w:t>
+      </w:r>
+      <w:r>
+        <w:br/>
+      </w:r>
+      <w:r>
+        <w:rPr>
+          <w:rStyle w:val="NormalTok"/>
+        </w:rPr>
+        <w:t xml:space="preserve">  )) </w:t>
+      </w:r>
+      <w:r>
+        <w:rPr>
+          <w:rStyle w:val="OperatorTok"/>
+        </w:rPr>
+        <w:t xml:space="preserve">{</w:t>
+      </w:r>
+      <w:r>
+        <w:br/>
+      </w:r>
+      <w:r>
+        <w:rPr>
+          <w:rStyle w:val="NormalTok"/>
+        </w:rPr>
+        <w:t xml:space="preserve">    </w:t>
+      </w:r>
+      <w:r>
+        <w:rPr>
+          <w:rStyle w:val="KeywordTok"/>
+        </w:rPr>
+        <w:t xml:space="preserve">on</w:t>
+      </w:r>
+      <w:r>
+        <w:rPr>
+          <w:rStyle w:val="OperatorTok"/>
+        </w:rPr>
+        <w:t xml:space="preserve">&lt;</w:t>
+      </w:r>
+      <w:r>
+        <w:rPr>
+          <w:rStyle w:val="NormalTok"/>
+        </w:rPr>
+        <w:t xml:space="preserve">LoadProfileInfo</w:t>
+      </w:r>
+      <w:r>
+        <w:rPr>
+          <w:rStyle w:val="OperatorTok"/>
+        </w:rPr>
+        <w:t xml:space="preserve">&gt;</w:t>
+      </w:r>
+      <w:r>
+        <w:rPr>
+          <w:rStyle w:val="NormalTok"/>
+        </w:rPr>
+        <w:t xml:space="preserve">(_onLoadProfileInfo);</w:t>
+      </w:r>
+      <w:r>
+        <w:br/>
+      </w:r>
+      <w:r>
+        <w:rPr>
+          <w:rStyle w:val="NormalTok"/>
+        </w:rPr>
+        <w:t xml:space="preserve">    </w:t>
+      </w:r>
+      <w:r>
+        <w:rPr>
+          <w:rStyle w:val="KeywordTok"/>
+        </w:rPr>
+        <w:t xml:space="preserve">on</w:t>
+      </w:r>
+      <w:r>
+        <w:rPr>
+          <w:rStyle w:val="OperatorTok"/>
+        </w:rPr>
+        <w:t xml:space="preserve">&lt;</w:t>
+      </w:r>
+      <w:r>
+        <w:rPr>
+          <w:rStyle w:val="NormalTok"/>
+        </w:rPr>
+        <w:t xml:space="preserve">LoadProfileDetails</w:t>
+      </w:r>
+      <w:r>
+        <w:rPr>
+          <w:rStyle w:val="OperatorTok"/>
+        </w:rPr>
+        <w:t xml:space="preserve">&gt;</w:t>
+      </w:r>
+      <w:r>
+        <w:rPr>
+          <w:rStyle w:val="NormalTok"/>
+        </w:rPr>
+        <w:t xml:space="preserve">(_onLoadProfileDetails);</w:t>
+      </w:r>
+      <w:r>
+        <w:br/>
+      </w:r>
+      <w:r>
+        <w:rPr>
+          <w:rStyle w:val="NormalTok"/>
+        </w:rPr>
+        <w:t xml:space="preserve">  </w:t>
+      </w:r>
+      <w:r>
+        <w:rPr>
+          <w:rStyle w:val="OperatorTok"/>
+        </w:rPr>
+        <w:t xml:space="preserve">}</w:t>
+      </w:r>
+      <w:r>
+        <w:br/>
+      </w:r>
+      <w:r>
+        <w:rPr>
+          <w:rStyle w:val="OperatorTok"/>
+        </w:rPr>
+        <w:t xml:space="preserve">}</w:t>
+      </w:r>
+    </w:p>
+    <w:p>
+      <w:pPr>
+        <w:pStyle w:val="Compact"/>
+        <w:numPr>
+          <w:ilvl w:val="0"/>
+          <w:numId w:val="1037"/>
+        </w:numPr>
+      </w:pPr>
+      <w:r>
+        <w:t xml:space="preserve">Repository pattern ile veri erişimini soyutlar</w:t>
+      </w:r>
+    </w:p>
+    <w:p>
+      <w:pPr>
+        <w:pStyle w:val="Compact"/>
+        <w:numPr>
+          <w:ilvl w:val="0"/>
+          <w:numId w:val="1037"/>
+        </w:numPr>
+      </w:pPr>
+      <w:r>
+        <w:t xml:space="preserve">HandleApiCallMixin ile API çağrılarını yönetir</w:t>
+      </w:r>
+    </w:p>
+    <w:p>
+      <w:pPr>
+        <w:pStyle w:val="Compact"/>
+        <w:numPr>
+          <w:ilvl w:val="0"/>
+          <w:numId w:val="1037"/>
+        </w:numPr>
+      </w:pPr>
+      <w:r>
+        <w:t xml:space="preserve">Event’leri ayrı sınıflarda tanımlar</w:t>
+      </w:r>
+    </w:p>
+    <w:p>
+      <w:pPr>
+        <w:pStyle w:val="Compact"/>
+        <w:numPr>
+          <w:ilvl w:val="0"/>
+          <w:numId w:val="1037"/>
+        </w:numPr>
+      </w:pPr>
+      <w:r>
+        <w:t xml:space="preserve">State’leri immutable yapıda tutar</w:t>
+      </w:r>
+    </w:p>
+    <w:p>
+      <w:pPr>
+        <w:pStyle w:val="Compact"/>
+        <w:numPr>
+          <w:ilvl w:val="0"/>
+          <w:numId w:val="1037"/>
+        </w:numPr>
+      </w:pPr>
+      <w:r>
+        <w:t xml:space="preserve">Dependency injection ile test edilebilirliği artırır</w:t>
+      </w:r>
+    </w:p>
+    <w:bookmarkEnd w:id="51"/>
+    <w:bookmarkStart w:id="52" w:name="profil-sayfası"/>
+    <w:p>
+      <w:pPr>
+        <w:pStyle w:val="Heading3"/>
+      </w:pPr>
+      <w:r>
+        <w:t xml:space="preserve">6.6 Profil Sayfası</w:t>
+      </w:r>
+    </w:p>
+    <w:p>
+      <w:pPr>
+        <w:pStyle w:val="SourceCode"/>
+      </w:pPr>
+      <w:r>
+        <w:rPr>
+          <w:rStyle w:val="KeywordTok"/>
+        </w:rPr>
+        <w:t xml:space="preserve">class</w:t>
+      </w:r>
+      <w:r>
+        <w:rPr>
+          <w:rStyle w:val="NormalTok"/>
+        </w:rPr>
+        <w:t xml:space="preserve"> ProfilePage </w:t>
+      </w:r>
+      <w:r>
+        <w:rPr>
+          <w:rStyle w:val="KeywordTok"/>
+        </w:rPr>
+        <w:t xml:space="preserve">extends</w:t>
+      </w:r>
+      <w:r>
+        <w:rPr>
+          <w:rStyle w:val="NormalTok"/>
+        </w:rPr>
+        <w:t xml:space="preserve"> StatelessWidget </w:t>
+      </w:r>
+      <w:r>
+        <w:rPr>
+          <w:rStyle w:val="OperatorTok"/>
+        </w:rPr>
+        <w:t xml:space="preserve">{</w:t>
+      </w:r>
+      <w:r>
+        <w:br/>
+      </w:r>
+      <w:r>
+        <w:rPr>
+          <w:rStyle w:val="NormalTok"/>
+        </w:rPr>
+        <w:t xml:space="preserve">  </w:t>
+      </w:r>
+      <w:r>
+        <w:rPr>
+          <w:rStyle w:val="KeywordTok"/>
+        </w:rPr>
+        <w:t xml:space="preserve">@override</w:t>
+      </w:r>
+      <w:r>
+        <w:br/>
+      </w:r>
+      <w:r>
+        <w:rPr>
+          <w:rStyle w:val="NormalTok"/>
+        </w:rPr>
+        <w:t xml:space="preserve">  Widget build(BuildContext context) </w:t>
+      </w:r>
+      <w:r>
+        <w:rPr>
+          <w:rStyle w:val="OperatorTok"/>
+        </w:rPr>
+        <w:t xml:space="preserve">{</w:t>
+      </w:r>
+      <w:r>
+        <w:br/>
+      </w:r>
+      <w:r>
+        <w:rPr>
+          <w:rStyle w:val="NormalTok"/>
+        </w:rPr>
+        <w:t xml:space="preserve">    </w:t>
+      </w:r>
+      <w:r>
+        <w:rPr>
+          <w:rStyle w:val="KeywordTok"/>
+        </w:rPr>
+        <w:t xml:space="preserve">return</w:t>
+      </w:r>
+      <w:r>
+        <w:rPr>
+          <w:rStyle w:val="NormalTok"/>
+        </w:rPr>
+        <w:t xml:space="preserve"> BlocBuilder</w:t>
+      </w:r>
+      <w:r>
+        <w:rPr>
+          <w:rStyle w:val="OperatorTok"/>
+        </w:rPr>
+        <w:t xml:space="preserve">&lt;</w:t>
+      </w:r>
+      <w:r>
+        <w:rPr>
+          <w:rStyle w:val="NormalTok"/>
+        </w:rPr>
+        <w:t xml:space="preserve">ProfileBloc</w:t>
+      </w:r>
+      <w:r>
+        <w:rPr>
+          <w:rStyle w:val="OperatorTok"/>
+        </w:rPr>
+        <w:t xml:space="preserve">,</w:t>
+      </w:r>
+      <w:r>
+        <w:rPr>
+          <w:rStyle w:val="NormalTok"/>
+        </w:rPr>
+        <w:t xml:space="preserve"> ProfileState</w:t>
+      </w:r>
+      <w:r>
+        <w:rPr>
+          <w:rStyle w:val="OperatorTok"/>
+        </w:rPr>
+        <w:t xml:space="preserve">&gt;</w:t>
+      </w:r>
+      <w:r>
+        <w:rPr>
+          <w:rStyle w:val="NormalTok"/>
+        </w:rPr>
+        <w:t xml:space="preserve">(</w:t>
+      </w:r>
+      <w:r>
+        <w:br/>
+      </w:r>
+      <w:r>
+        <w:rPr>
+          <w:rStyle w:val="NormalTok"/>
+        </w:rPr>
+        <w:t xml:space="preserve">      buildWhen</w:t>
+      </w:r>
+      <w:r>
+        <w:rPr>
+          <w:rStyle w:val="OperatorTok"/>
+        </w:rPr>
+        <w:t xml:space="preserve">:</w:t>
+      </w:r>
+      <w:r>
+        <w:rPr>
+          <w:rStyle w:val="NormalTok"/>
+        </w:rPr>
+        <w:t xml:space="preserve"> (previous</w:t>
+      </w:r>
+      <w:r>
+        <w:rPr>
+          <w:rStyle w:val="OperatorTok"/>
+        </w:rPr>
+        <w:t xml:space="preserve">,</w:t>
+      </w:r>
+      <w:r>
+        <w:rPr>
+          <w:rStyle w:val="NormalTok"/>
+        </w:rPr>
+        <w:t xml:space="preserve"> current) </w:t>
+      </w:r>
+      <w:r>
+        <w:rPr>
+          <w:rStyle w:val="OperatorTok"/>
+        </w:rPr>
+        <w:t xml:space="preserve">=&gt;</w:t>
+      </w:r>
+      <w:r>
+        <w:rPr>
+          <w:rStyle w:val="NormalTok"/>
+        </w:rPr>
+        <w:t xml:space="preserve"> previous</w:t>
+      </w:r>
+      <w:r>
+        <w:rPr>
+          <w:rStyle w:val="OperatorTok"/>
+        </w:rPr>
+        <w:t xml:space="preserve">.</w:t>
+      </w:r>
+      <w:r>
+        <w:rPr>
+          <w:rStyle w:val="NormalTok"/>
+        </w:rPr>
+        <w:t xml:space="preserve">profileState </w:t>
+      </w:r>
+      <w:r>
+        <w:rPr>
+          <w:rStyle w:val="OperatorTok"/>
+        </w:rPr>
+        <w:t xml:space="preserve">!=</w:t>
+      </w:r>
+      <w:r>
+        <w:rPr>
+          <w:rStyle w:val="NormalTok"/>
+        </w:rPr>
+        <w:t xml:space="preserve"> current</w:t>
+      </w:r>
+      <w:r>
+        <w:rPr>
+          <w:rStyle w:val="OperatorTok"/>
+        </w:rPr>
+        <w:t xml:space="preserve">.</w:t>
+      </w:r>
+      <w:r>
+        <w:rPr>
+          <w:rStyle w:val="NormalTok"/>
+        </w:rPr>
+        <w:t xml:space="preserve">profileState</w:t>
+      </w:r>
+      <w:r>
+        <w:rPr>
+          <w:rStyle w:val="OperatorTok"/>
+        </w:rPr>
+        <w:t xml:space="preserve">,</w:t>
+      </w:r>
+      <w:r>
+        <w:br/>
+      </w:r>
+      <w:r>
+        <w:rPr>
+          <w:rStyle w:val="NormalTok"/>
+        </w:rPr>
+        <w:t xml:space="preserve">      builder</w:t>
+      </w:r>
+      <w:r>
+        <w:rPr>
+          <w:rStyle w:val="OperatorTok"/>
+        </w:rPr>
+        <w:t xml:space="preserve">:</w:t>
+      </w:r>
+      <w:r>
+        <w:rPr>
+          <w:rStyle w:val="NormalTok"/>
+        </w:rPr>
+        <w:t xml:space="preserve"> (context</w:t>
+      </w:r>
+      <w:r>
+        <w:rPr>
+          <w:rStyle w:val="OperatorTok"/>
+        </w:rPr>
+        <w:t xml:space="preserve">,</w:t>
+      </w:r>
+      <w:r>
+        <w:rPr>
+          <w:rStyle w:val="NormalTok"/>
+        </w:rPr>
+        <w:t xml:space="preserve"> state) </w:t>
+      </w:r>
+      <w:r>
+        <w:rPr>
+          <w:rStyle w:val="OperatorTok"/>
+        </w:rPr>
+        <w:t xml:space="preserve">{</w:t>
+      </w:r>
+      <w:r>
+        <w:br/>
+      </w:r>
+      <w:r>
+        <w:rPr>
+          <w:rStyle w:val="NormalTok"/>
+        </w:rPr>
+        <w:t xml:space="preserve">        </w:t>
+      </w:r>
+      <w:r>
+        <w:rPr>
+          <w:rStyle w:val="CommentTok"/>
+        </w:rPr>
+        <w:t xml:space="preserve">// State'e göre UI güncelleme</w:t>
+      </w:r>
+      <w:r>
+        <w:br/>
+      </w:r>
+      <w:r>
+        <w:rPr>
+          <w:rStyle w:val="NormalTok"/>
+        </w:rPr>
+        <w:t xml:space="preserve">      </w:t>
+      </w:r>
+      <w:r>
+        <w:rPr>
+          <w:rStyle w:val="OperatorTok"/>
+        </w:rPr>
+        <w:t xml:space="preserve">},</w:t>
+      </w:r>
+      <w:r>
+        <w:br/>
+      </w:r>
+      <w:r>
+        <w:rPr>
+          <w:rStyle w:val="NormalTok"/>
+        </w:rPr>
+        <w:t xml:space="preserve">    );</w:t>
+      </w:r>
+      <w:r>
+        <w:br/>
+      </w:r>
+      <w:r>
+        <w:rPr>
+          <w:rStyle w:val="NormalTok"/>
+        </w:rPr>
+        <w:t xml:space="preserve">  </w:t>
+      </w:r>
+      <w:r>
+        <w:rPr>
+          <w:rStyle w:val="OperatorTok"/>
+        </w:rPr>
+        <w:t xml:space="preserve">}</w:t>
+      </w:r>
+      <w:r>
+        <w:br/>
+      </w:r>
+      <w:r>
+        <w:rPr>
+          <w:rStyle w:val="OperatorTok"/>
+        </w:rPr>
+        <w:t xml:space="preserve">}</w:t>
+      </w:r>
+    </w:p>
+    <w:p>
+      <w:pPr>
+        <w:pStyle w:val="Compact"/>
+        <w:numPr>
+          <w:ilvl w:val="0"/>
+          <w:numId w:val="1038"/>
+        </w:numPr>
+      </w:pPr>
+      <w:r>
+        <w:t xml:space="preserve">BlocBuilder ile state değişikliklerini izler</w:t>
+      </w:r>
+    </w:p>
+    <w:p>
+      <w:pPr>
+        <w:pStyle w:val="Compact"/>
+        <w:numPr>
+          <w:ilvl w:val="0"/>
+          <w:numId w:val="1038"/>
+        </w:numPr>
+      </w:pPr>
+      <w:r>
+        <w:t xml:space="preserve">buildWhen ile gereksiz build’leri önler</w:t>
+      </w:r>
+    </w:p>
+    <w:p>
+      <w:pPr>
+        <w:pStyle w:val="Compact"/>
+        <w:numPr>
+          <w:ilvl w:val="0"/>
+          <w:numId w:val="1038"/>
+        </w:numPr>
+      </w:pPr>
+      <w:r>
+        <w:t xml:space="preserve">State’e göre farklı UI gösterimi sağlar</w:t>
+      </w:r>
+    </w:p>
+    <w:p>
+      <w:pPr>
+        <w:pStyle w:val="Compact"/>
+        <w:numPr>
+          <w:ilvl w:val="0"/>
+          <w:numId w:val="1038"/>
+        </w:numPr>
+      </w:pPr>
+      <w:r>
+        <w:t xml:space="preserve">Loading, error ve success durumlarını yönetir</w:t>
+      </w:r>
+    </w:p>
+    <w:p>
+      <w:pPr>
+        <w:pStyle w:val="Compact"/>
+        <w:numPr>
+          <w:ilvl w:val="0"/>
+          <w:numId w:val="1038"/>
+        </w:numPr>
+      </w:pPr>
+      <w:r>
+        <w:t xml:space="preserve">Kullanıcı deneyimini iyileştirir</w:t>
+      </w:r>
+    </w:p>
+    <w:bookmarkEnd w:id="52"/>
+    <w:bookmarkStart w:id="59" w:name="neden-bu-yapıyı-kullandık"/>
+    <w:p>
+      <w:pPr>
+        <w:pStyle w:val="Heading3"/>
+      </w:pPr>
+      <w:r>
+        <w:t xml:space="preserve">6.7 Neden Bu Yapıyı Kullandık?</w:t>
+      </w:r>
+    </w:p>
+    <w:bookmarkStart w:id="53" w:name="api-response"/>
+    <w:p>
+      <w:pPr>
+        <w:pStyle w:val="Heading4"/>
+      </w:pPr>
+      <w:r>
+        <w:t xml:space="preserve">6.7.1 API Response</w:t>
+      </w:r>
+    </w:p>
+    <w:p>
+      <w:pPr>
+        <w:pStyle w:val="Compact"/>
+        <w:numPr>
+          <w:ilvl w:val="0"/>
+          <w:numId w:val="1039"/>
+        </w:numPr>
+      </w:pPr>
+      <w:r>
+        <w:t xml:space="preserve">Type-safe yapı ile hata riskini azalttık</w:t>
+      </w:r>
+    </w:p>
+    <w:p>
+      <w:pPr>
+        <w:pStyle w:val="Compact"/>
+        <w:numPr>
+          <w:ilvl w:val="0"/>
+          <w:numId w:val="1039"/>
+        </w:numPr>
+      </w:pPr>
+      <w:r>
+        <w:t xml:space="preserve">Pattern matching ile kolay kullanım sağladık</w:t>
+      </w:r>
+    </w:p>
+    <w:p>
+      <w:pPr>
+        <w:pStyle w:val="Compact"/>
+        <w:numPr>
+          <w:ilvl w:val="0"/>
+          <w:numId w:val="1039"/>
+        </w:numPr>
+      </w:pPr>
+      <w:r>
+        <w:t xml:space="preserve">Immutable yapı ile state değişikliklerini kontrol ettik</w:t>
+      </w:r>
+    </w:p>
+    <w:p>
+      <w:pPr>
+        <w:pStyle w:val="Compact"/>
+        <w:numPr>
+          <w:ilvl w:val="0"/>
+          <w:numId w:val="1039"/>
+        </w:numPr>
+      </w:pPr>
+      <w:r>
+        <w:t xml:space="preserve">Generic yapı ile kod tekrarını önledik</w:t>
+      </w:r>
+    </w:p>
+    <w:p>
+      <w:pPr>
+        <w:pStyle w:val="Compact"/>
+        <w:numPr>
+          <w:ilvl w:val="0"/>
+          <w:numId w:val="1039"/>
+        </w:numPr>
+      </w:pPr>
+      <w:r>
+        <w:t xml:space="preserve">Freezed ile boilerplate kodları azalttık</w:t>
+      </w:r>
+    </w:p>
+    <w:bookmarkEnd w:id="53"/>
+    <w:bookmarkStart w:id="54" w:name="base-state"/>
+    <w:p>
+      <w:pPr>
+        <w:pStyle w:val="Heading4"/>
+      </w:pPr>
+      <w:r>
+        <w:t xml:space="preserve">6.7.2 Base State</w:t>
+      </w:r>
+    </w:p>
+    <w:p>
+      <w:pPr>
+        <w:pStyle w:val="Compact"/>
+        <w:numPr>
+          <w:ilvl w:val="0"/>
+          <w:numId w:val="1040"/>
+        </w:numPr>
+      </w:pPr>
+      <w:r>
+        <w:t xml:space="preserve">Tüm state’ler için ortak yapı sağladık</w:t>
+      </w:r>
+    </w:p>
+    <w:p>
+      <w:pPr>
+        <w:pStyle w:val="Compact"/>
+        <w:numPr>
+          <w:ilvl w:val="0"/>
+          <w:numId w:val="1040"/>
+        </w:numPr>
+      </w:pPr>
+      <w:r>
+        <w:t xml:space="preserve">Equatable ile performansı artırdık</w:t>
+      </w:r>
+    </w:p>
+    <w:p>
+      <w:pPr>
+        <w:pStyle w:val="Compact"/>
+        <w:numPr>
+          <w:ilvl w:val="0"/>
+          <w:numId w:val="1040"/>
+        </w:numPr>
+      </w:pPr>
+      <w:r>
+        <w:t xml:space="preserve">Immutable yapı ile state yönetimini kolaylaştırdık</w:t>
+      </w:r>
+    </w:p>
+    <w:p>
+      <w:pPr>
+        <w:pStyle w:val="Compact"/>
+        <w:numPr>
+          <w:ilvl w:val="0"/>
+          <w:numId w:val="1040"/>
+        </w:numPr>
+      </w:pPr>
+      <w:r>
+        <w:t xml:space="preserve">Generic yapı ile esneklik sağladık</w:t>
+      </w:r>
+    </w:p>
+    <w:p>
+      <w:pPr>
+        <w:pStyle w:val="Compact"/>
+        <w:numPr>
+          <w:ilvl w:val="0"/>
+          <w:numId w:val="1040"/>
+        </w:numPr>
+      </w:pPr>
+      <w:r>
+        <w:t xml:space="preserve">Kod tekrarını önledik</w:t>
+      </w:r>
+    </w:p>
+    <w:bookmarkEnd w:id="54"/>
+    <w:bookmarkStart w:id="55" w:name="repository-mixin-1"/>
+    <w:p>
+      <w:pPr>
+        <w:pStyle w:val="Heading4"/>
+      </w:pPr>
+      <w:r>
+        <w:t xml:space="preserve">6.7.3 Repository Mixin</w:t>
+      </w:r>
+    </w:p>
+    <w:p>
+      <w:pPr>
+        <w:pStyle w:val="Compact"/>
+        <w:numPr>
+          <w:ilvl w:val="0"/>
+          <w:numId w:val="1041"/>
+        </w:numPr>
+      </w:pPr>
+      <w:r>
+        <w:t xml:space="preserve">Merkezi hata yönetimi sağladık</w:t>
+      </w:r>
+    </w:p>
+    <w:p>
+      <w:pPr>
+        <w:pStyle w:val="Compact"/>
+        <w:numPr>
+          <w:ilvl w:val="0"/>
+          <w:numId w:val="1041"/>
+        </w:numPr>
+      </w:pPr>
+      <w:r>
+        <w:t xml:space="preserve">Kod tekrarını önledik</w:t>
+      </w:r>
+    </w:p>
+    <w:p>
+      <w:pPr>
+        <w:pStyle w:val="Compact"/>
+        <w:numPr>
+          <w:ilvl w:val="0"/>
+          <w:numId w:val="1041"/>
+        </w:numPr>
+      </w:pPr>
+      <w:r>
+        <w:t xml:space="preserve">Tutarlı API yanıtları sağladık</w:t>
+      </w:r>
+    </w:p>
+    <w:p>
+      <w:pPr>
+        <w:pStyle w:val="Compact"/>
+        <w:numPr>
+          <w:ilvl w:val="0"/>
+          <w:numId w:val="1041"/>
+        </w:numPr>
+      </w:pPr>
+      <w:r>
+        <w:t xml:space="preserve">Test edilebilirliği artırdık</w:t>
+      </w:r>
+    </w:p>
+    <w:p>
+      <w:pPr>
+        <w:pStyle w:val="Compact"/>
+        <w:numPr>
+          <w:ilvl w:val="0"/>
+          <w:numId w:val="1041"/>
+        </w:numPr>
+      </w:pPr>
+      <w:r>
+        <w:t xml:space="preserve">Bakımı kolaylaştırdık</w:t>
+      </w:r>
+    </w:p>
+    <w:bookmarkEnd w:id="55"/>
+    <w:bookmarkStart w:id="56" w:name="api-call-mixin-1"/>
+    <w:p>
+      <w:pPr>
+        <w:pStyle w:val="Heading4"/>
+      </w:pPr>
+      <w:r>
+        <w:t xml:space="preserve">6.7.4 API Call Mixin</w:t>
+      </w:r>
+    </w:p>
+    <w:p>
+      <w:pPr>
+        <w:pStyle w:val="Compact"/>
+        <w:numPr>
+          <w:ilvl w:val="0"/>
+          <w:numId w:val="1042"/>
+        </w:numPr>
+      </w:pPr>
+      <w:r>
+        <w:t xml:space="preserve">Standart API çağrı yapısı oluşturduk</w:t>
+      </w:r>
+    </w:p>
+    <w:p>
+      <w:pPr>
+        <w:pStyle w:val="Compact"/>
+        <w:numPr>
+          <w:ilvl w:val="0"/>
+          <w:numId w:val="1042"/>
+        </w:numPr>
+      </w:pPr>
+      <w:r>
+        <w:t xml:space="preserve">State yönetimini otomatikleştirdik</w:t>
+      </w:r>
+    </w:p>
+    <w:p>
+      <w:pPr>
+        <w:pStyle w:val="Compact"/>
+        <w:numPr>
+          <w:ilvl w:val="0"/>
+          <w:numId w:val="1042"/>
+        </w:numPr>
+      </w:pPr>
+      <w:r>
+        <w:t xml:space="preserve">Hata yönetimini merkezi hale getirdik</w:t>
+      </w:r>
+    </w:p>
+    <w:p>
+      <w:pPr>
+        <w:pStyle w:val="Compact"/>
+        <w:numPr>
+          <w:ilvl w:val="0"/>
+          <w:numId w:val="1042"/>
+        </w:numPr>
+      </w:pPr>
+      <w:r>
+        <w:t xml:space="preserve">Kod tekrarını önledik</w:t>
+      </w:r>
+    </w:p>
+    <w:p>
+      <w:pPr>
+        <w:pStyle w:val="Compact"/>
+        <w:numPr>
+          <w:ilvl w:val="0"/>
+          <w:numId w:val="1042"/>
+        </w:numPr>
+      </w:pPr>
+      <w:r>
+        <w:t xml:space="preserve">Bakımı kolaylaştırdık</w:t>
+      </w:r>
+    </w:p>
+    <w:bookmarkEnd w:id="56"/>
+    <w:bookmarkStart w:id="57" w:name="bloc-yapısı"/>
+    <w:p>
+      <w:pPr>
+        <w:pStyle w:val="Heading4"/>
+      </w:pPr>
+      <w:r>
+        <w:t xml:space="preserve">6.7.5 Bloc Yapısı</w:t>
+      </w:r>
+    </w:p>
+    <w:p>
+      <w:pPr>
+        <w:pStyle w:val="Compact"/>
+        <w:numPr>
+          <w:ilvl w:val="0"/>
+          <w:numId w:val="1043"/>
+        </w:numPr>
+      </w:pPr>
+      <w:r>
+        <w:t xml:space="preserve">Clean Architecture prensiplerini uyguladık</w:t>
+      </w:r>
+    </w:p>
+    <w:p>
+      <w:pPr>
+        <w:pStyle w:val="Compact"/>
+        <w:numPr>
+          <w:ilvl w:val="0"/>
+          <w:numId w:val="1043"/>
+        </w:numPr>
+      </w:pPr>
+      <w:r>
+        <w:t xml:space="preserve">Test edilebilirliği artırdık</w:t>
+      </w:r>
+    </w:p>
+    <w:p>
+      <w:pPr>
+        <w:pStyle w:val="Compact"/>
+        <w:numPr>
+          <w:ilvl w:val="0"/>
+          <w:numId w:val="1043"/>
+        </w:numPr>
+      </w:pPr>
+      <w:r>
+        <w:t xml:space="preserve">Kod organizasyonunu iyileştirdik</w:t>
+      </w:r>
+    </w:p>
+    <w:p>
+      <w:pPr>
+        <w:pStyle w:val="Compact"/>
+        <w:numPr>
+          <w:ilvl w:val="0"/>
+          <w:numId w:val="1043"/>
+        </w:numPr>
+      </w:pPr>
+      <w:r>
+        <w:t xml:space="preserve">State yönetimini kolaylaştırdık</w:t>
+      </w:r>
+    </w:p>
+    <w:p>
+      <w:pPr>
+        <w:pStyle w:val="Compact"/>
+        <w:numPr>
+          <w:ilvl w:val="0"/>
+          <w:numId w:val="1043"/>
+        </w:numPr>
+      </w:pPr>
+      <w:r>
+        <w:t xml:space="preserve">Dependency injection ile esneklik sağladık</w:t>
+      </w:r>
+    </w:p>
+    <w:bookmarkEnd w:id="57"/>
+    <w:bookmarkStart w:id="58" w:name="ui-yapısı"/>
+    <w:p>
+      <w:pPr>
+        <w:pStyle w:val="Heading4"/>
+      </w:pPr>
+      <w:r>
+        <w:t xml:space="preserve">6.7.6 UI Yapısı</w:t>
+      </w:r>
+    </w:p>
+    <w:p>
+      <w:pPr>
+        <w:pStyle w:val="Compact"/>
+        <w:numPr>
+          <w:ilvl w:val="0"/>
+          <w:numId w:val="1044"/>
+        </w:numPr>
+      </w:pPr>
+      <w:r>
+        <w:t xml:space="preserve">Reactive programlama yaklaşımı kullandık</w:t>
+      </w:r>
+    </w:p>
+    <w:p>
+      <w:pPr>
+        <w:pStyle w:val="Compact"/>
+        <w:numPr>
+          <w:ilvl w:val="0"/>
+          <w:numId w:val="1044"/>
+        </w:numPr>
+      </w:pPr>
+      <w:r>
+        <w:t xml:space="preserve">Performansı optimize ettik</w:t>
+      </w:r>
+    </w:p>
+    <w:p>
+      <w:pPr>
+        <w:pStyle w:val="Compact"/>
+        <w:numPr>
+          <w:ilvl w:val="0"/>
+          <w:numId w:val="1044"/>
+        </w:numPr>
+      </w:pPr>
+      <w:r>
+        <w:t xml:space="preserve">Kullanıcı deneyimini iyileştirdik</w:t>
+      </w:r>
+    </w:p>
+    <w:p>
+      <w:pPr>
+        <w:pStyle w:val="Compact"/>
+        <w:numPr>
+          <w:ilvl w:val="0"/>
+          <w:numId w:val="1044"/>
+        </w:numPr>
+      </w:pPr>
+      <w:r>
+        <w:t xml:space="preserve">State yönetimini kolaylaştırdık</w:t>
+      </w:r>
+    </w:p>
+    <w:p>
+      <w:pPr>
+        <w:pStyle w:val="Compact"/>
+        <w:numPr>
+          <w:ilvl w:val="0"/>
+          <w:numId w:val="1044"/>
+        </w:numPr>
+      </w:pPr>
+      <w:r>
+        <w:t xml:space="preserve">Kod organizasyonunu iyileştirdik</w:t>
+      </w:r>
+    </w:p>
+    <w:bookmarkEnd w:id="58"/>
+    <w:bookmarkEnd w:id="59"/>
+    <w:bookmarkEnd w:id="60"/>
+    <w:bookmarkEnd w:id="61"/>
     <w:sectPr>
       <w:footnotePr>
         <w:numRestart w:val="eachSect"/>
@@ -5276,6 +8905,42 @@
     <w:abstractNumId w:val="991"/>
   </w:num>
   <w:num w:numId="1032">
+    <w:abstractNumId w:val="991"/>
+  </w:num>
+  <w:num w:numId="1033">
+    <w:abstractNumId w:val="991"/>
+  </w:num>
+  <w:num w:numId="1034">
+    <w:abstractNumId w:val="991"/>
+  </w:num>
+  <w:num w:numId="1035">
+    <w:abstractNumId w:val="991"/>
+  </w:num>
+  <w:num w:numId="1036">
+    <w:abstractNumId w:val="991"/>
+  </w:num>
+  <w:num w:numId="1037">
+    <w:abstractNumId w:val="991"/>
+  </w:num>
+  <w:num w:numId="1038">
+    <w:abstractNumId w:val="991"/>
+  </w:num>
+  <w:num w:numId="1039">
+    <w:abstractNumId w:val="991"/>
+  </w:num>
+  <w:num w:numId="1040">
+    <w:abstractNumId w:val="991"/>
+  </w:num>
+  <w:num w:numId="1041">
+    <w:abstractNumId w:val="991"/>
+  </w:num>
+  <w:num w:numId="1042">
+    <w:abstractNumId w:val="991"/>
+  </w:num>
+  <w:num w:numId="1043">
+    <w:abstractNumId w:val="991"/>
+  </w:num>
+  <w:num w:numId="1044">
     <w:abstractNumId w:val="991"/>
   </w:num>
 </w:numbering>

</xml_diff>